<commit_message>
Update lab 2 report
</commit_message>
<xml_diff>
--- a/实验二——实验报告.docx
+++ b/实验二——实验报告.docx
@@ -16,9 +16,9 @@
         <w:tblLook w:val="0000" w:firstRow="0" w:lastRow="0" w:firstColumn="0" w:lastColumn="0" w:noHBand="0" w:noVBand="0"/>
       </w:tblPr>
       <w:tblGrid>
-        <w:gridCol w:w="9803"/>
-        <w:gridCol w:w="1257"/>
-        <w:gridCol w:w="9874"/>
+        <w:gridCol w:w="9739"/>
+        <w:gridCol w:w="1235"/>
+        <w:gridCol w:w="9960"/>
       </w:tblGrid>
       <w:tr>
         <w:trPr>
@@ -43,21 +43,21 @@
             </w:pPr>
             <w:r>
               <w:rPr>
-                <w:rFonts w:eastAsia="黑体" w:hint="eastAsia"/>
+                <w:rFonts w:eastAsia="SimHei" w:hint="eastAsia"/>
                 <w:sz w:val="48"/>
               </w:rPr>
               <w:t>《</w:t>
             </w:r>
             <w:r>
               <w:rPr>
-                <w:rFonts w:eastAsia="黑体" w:hint="eastAsia"/>
+                <w:rFonts w:eastAsia="SimHei" w:hint="eastAsia"/>
                 <w:sz w:val="48"/>
               </w:rPr>
               <w:t>数字逻辑与数字系统</w:t>
             </w:r>
             <w:r>
               <w:rPr>
-                <w:rFonts w:eastAsia="黑体" w:hint="eastAsia"/>
+                <w:rFonts w:eastAsia="SimHei" w:hint="eastAsia"/>
                 <w:sz w:val="48"/>
               </w:rPr>
               <w:t>》实验报告</w:t>
@@ -94,7 +94,7 @@
             </w:pPr>
             <w:r>
               <w:rPr>
-                <w:rFonts w:eastAsia="黑体" w:hint="eastAsia"/>
+                <w:rFonts w:eastAsia="SimHei" w:hint="eastAsia"/>
                 <w:sz w:val="48"/>
               </w:rPr>
               <w:t>天津大学本科生实验报告专用纸</w:t>
@@ -146,7 +146,23 @@
                 <w:sz w:val="28"/>
                 <w:u w:val="single"/>
               </w:rPr>
-              <w:t xml:space="preserve">      </w:t>
+              <w:t xml:space="preserve">  </w:t>
+            </w:r>
+            <w:r>
+              <w:rPr>
+                <w:rFonts w:hint="eastAsia"/>
+                <w:sz w:val="28"/>
+                <w:u w:val="single"/>
+              </w:rPr>
+              <w:t>智能与计算学部</w:t>
+            </w:r>
+            <w:r>
+              <w:rPr>
+                <w:rFonts w:hint="eastAsia"/>
+                <w:sz w:val="28"/>
+                <w:u w:val="single"/>
+              </w:rPr>
+              <w:t xml:space="preserve">   </w:t>
             </w:r>
             <w:r>
               <w:rPr>
@@ -168,7 +184,23 @@
                 <w:sz w:val="28"/>
                 <w:u w:val="single"/>
               </w:rPr>
-              <w:t xml:space="preserve">      </w:t>
+              <w:t xml:space="preserve">  </w:t>
+            </w:r>
+            <w:r>
+              <w:rPr>
+                <w:rFonts w:hint="eastAsia"/>
+                <w:sz w:val="28"/>
+                <w:u w:val="single"/>
+              </w:rPr>
+              <w:t>2023</w:t>
+            </w:r>
+            <w:r>
+              <w:rPr>
+                <w:rFonts w:hint="eastAsia"/>
+                <w:sz w:val="28"/>
+                <w:u w:val="single"/>
+              </w:rPr>
+              <w:t xml:space="preserve">  </w:t>
             </w:r>
             <w:r>
               <w:rPr>
@@ -204,22 +236,176 @@
                 <w:sz w:val="28"/>
                 <w:u w:val="single"/>
               </w:rPr>
+              <w:t xml:space="preserve"> </w:t>
+            </w:r>
+            <w:r>
+              <w:rPr>
+                <w:rFonts w:hint="eastAsia"/>
+                <w:sz w:val="28"/>
+                <w:u w:val="single"/>
+              </w:rPr>
+              <w:t>计科</w:t>
+            </w:r>
+            <w:r>
+              <w:rPr>
+                <w:rFonts w:hint="eastAsia"/>
+                <w:sz w:val="28"/>
+                <w:u w:val="single"/>
+              </w:rPr>
+              <w:t>4</w:t>
+            </w:r>
+            <w:r>
+              <w:rPr>
+                <w:rFonts w:hint="eastAsia"/>
+                <w:sz w:val="28"/>
+                <w:u w:val="single"/>
+              </w:rPr>
+              <w:t>班</w:t>
+            </w:r>
+            <w:r>
+              <w:rPr>
+                <w:rFonts w:hint="eastAsia"/>
+                <w:sz w:val="28"/>
+                <w:u w:val="single"/>
+              </w:rPr>
+              <w:t xml:space="preserve"> </w:t>
+            </w:r>
+            <w:r>
+              <w:rPr>
+                <w:rFonts w:hint="eastAsia"/>
+                <w:sz w:val="28"/>
+              </w:rPr>
+              <w:t>姓名</w:t>
+            </w:r>
+            <w:r>
+              <w:rPr>
+                <w:rFonts w:hint="eastAsia"/>
+                <w:sz w:val="28"/>
+                <w:u w:val="single"/>
+              </w:rPr>
+              <w:t xml:space="preserve"> </w:t>
+            </w:r>
+            <w:r>
+              <w:rPr>
+                <w:rFonts w:hint="eastAsia"/>
+                <w:sz w:val="28"/>
+                <w:u w:val="single"/>
+              </w:rPr>
+              <w:t>张宇晨</w:t>
+            </w:r>
+            <w:r>
+              <w:rPr>
+                <w:sz w:val="28"/>
+                <w:u w:val="single"/>
+              </w:rPr>
               <w:t xml:space="preserve">   </w:t>
             </w:r>
             <w:r>
               <w:rPr>
+                <w:rFonts w:hint="eastAsia"/>
+                <w:sz w:val="28"/>
+                <w:u w:val="single"/>
+              </w:rPr>
+              <w:t xml:space="preserve"> </w:t>
+            </w:r>
+            <w:r>
+              <w:rPr>
+                <w:rFonts w:hint="eastAsia"/>
+                <w:sz w:val="28"/>
+              </w:rPr>
+              <w:t xml:space="preserve"> </w:t>
+            </w:r>
+            <w:r>
+              <w:rPr>
+                <w:rFonts w:hint="eastAsia"/>
+                <w:sz w:val="28"/>
+              </w:rPr>
+              <w:t>学号</w:t>
+            </w:r>
+            <w:r>
+              <w:rPr>
+                <w:rFonts w:hint="eastAsia"/>
+                <w:sz w:val="28"/>
+                <w:u w:val="single"/>
+              </w:rPr>
+              <w:t xml:space="preserve"> </w:t>
+            </w:r>
+            <w:r>
+              <w:rPr>
+                <w:rFonts w:hint="eastAsia"/>
+                <w:sz w:val="28"/>
+                <w:u w:val="single"/>
+              </w:rPr>
+              <w:t xml:space="preserve">  </w:t>
+            </w:r>
+            <w:r>
+              <w:rPr>
+                <w:rFonts w:hint="eastAsia"/>
+                <w:sz w:val="28"/>
+                <w:u w:val="single"/>
+              </w:rPr>
+              <w:t>3023210076</w:t>
+            </w:r>
+            <w:r>
+              <w:rPr>
+                <w:rFonts w:hint="eastAsia"/>
                 <w:sz w:val="28"/>
                 <w:u w:val="single"/>
               </w:rPr>
               <w:t xml:space="preserve">    </w:t>
             </w:r>
-            <w:r>
-              <w:rPr>
-                <w:rFonts w:hint="eastAsia"/>
-                <w:sz w:val="28"/>
-                <w:u w:val="single"/>
-              </w:rPr>
-              <w:t>班</w:t>
+          </w:p>
+          <w:p>
+            <w:pPr>
+              <w:rPr>
+                <w:sz w:val="28"/>
+                <w:u w:val="single"/>
+              </w:rPr>
+            </w:pPr>
+            <w:r>
+              <w:rPr>
+                <w:rFonts w:hint="eastAsia"/>
+                <w:sz w:val="28"/>
+              </w:rPr>
+              <w:t>课程名称</w:t>
+            </w:r>
+            <w:r>
+              <w:rPr>
+                <w:rFonts w:hint="eastAsia"/>
+                <w:sz w:val="28"/>
+                <w:u w:val="single"/>
+              </w:rPr>
+              <w:t xml:space="preserve">  </w:t>
+            </w:r>
+            <w:r>
+              <w:rPr>
+                <w:rFonts w:hint="eastAsia"/>
+                <w:sz w:val="28"/>
+                <w:u w:val="single"/>
+              </w:rPr>
+              <w:t>数字设计与计算机体系结构</w:t>
+            </w:r>
+            <w:r>
+              <w:rPr>
+                <w:rFonts w:hint="eastAsia"/>
+                <w:sz w:val="28"/>
+                <w:u w:val="single"/>
+              </w:rPr>
+              <w:t xml:space="preserve">  </w:t>
+            </w:r>
+            <w:r>
+              <w:rPr>
+                <w:rFonts w:hint="eastAsia"/>
+                <w:sz w:val="28"/>
+              </w:rPr>
+              <w:t xml:space="preserve">  </w:t>
+            </w:r>
+            <w:r>
+              <w:rPr>
+                <w:rFonts w:hint="eastAsia"/>
+                <w:sz w:val="28"/>
+              </w:rPr>
+              <w:t>实验日期</w:t>
             </w:r>
             <w:r>
               <w:rPr>
@@ -233,8 +419,31 @@
               <w:rPr>
                 <w:rFonts w:hint="eastAsia"/>
                 <w:sz w:val="28"/>
-              </w:rPr>
-              <w:t>姓名</w:t>
+                <w:u w:val="single"/>
+              </w:rPr>
+              <w:t>2025.12.14</w:t>
+            </w:r>
+            <w:r>
+              <w:rPr>
+                <w:rFonts w:hint="eastAsia"/>
+                <w:sz w:val="28"/>
+                <w:u w:val="single"/>
+              </w:rPr>
+              <w:t xml:space="preserve"> </w:t>
+            </w:r>
+            <w:r>
+              <w:rPr>
+                <w:rFonts w:hint="eastAsia"/>
+                <w:sz w:val="28"/>
+              </w:rPr>
+              <w:t xml:space="preserve">    </w:t>
+            </w:r>
+            <w:r>
+              <w:rPr>
+                <w:rFonts w:hint="eastAsia"/>
+                <w:sz w:val="28"/>
+              </w:rPr>
+              <w:t>成绩</w:t>
             </w:r>
             <w:r>
               <w:rPr>
@@ -246,10 +455,11 @@
             </w:r>
             <w:r>
               <w:rPr>
-                <w:sz w:val="28"/>
-                <w:u w:val="single"/>
-              </w:rPr>
-              <w:t xml:space="preserve">    </w:t>
+                <w:rFonts w:hint="eastAsia"/>
+                <w:sz w:val="28"/>
+                <w:u w:val="single"/>
+              </w:rPr>
+              <w:t xml:space="preserve">  </w:t>
             </w:r>
             <w:r>
               <w:rPr>
@@ -263,6 +473,14 @@
               <w:rPr>
                 <w:rFonts w:hint="eastAsia"/>
                 <w:sz w:val="28"/>
+                <w:u w:val="single"/>
+              </w:rPr>
+              <w:t xml:space="preserve">   </w:t>
+            </w:r>
+            <w:r>
+              <w:rPr>
+                <w:sz w:val="28"/>
+                <w:u w:val="single"/>
               </w:rPr>
               <w:t xml:space="preserve"> </w:t>
             </w:r>
@@ -270,17 +488,48 @@
               <w:rPr>
                 <w:rFonts w:hint="eastAsia"/>
                 <w:sz w:val="28"/>
-              </w:rPr>
-              <w:t>学号</w:t>
-            </w:r>
-            <w:r>
-              <w:rPr>
-                <w:rFonts w:hint="eastAsia"/>
-                <w:sz w:val="28"/>
                 <w:u w:val="single"/>
               </w:rPr>
               <w:t xml:space="preserve"> </w:t>
             </w:r>
+          </w:p>
+          <w:p>
+            <w:pPr>
+              <w:rPr>
+                <w:u w:val="single"/>
+              </w:rPr>
+            </w:pPr>
+            <w:r>
+              <w:rPr>
+                <w:rFonts w:hint="eastAsia"/>
+                <w:sz w:val="28"/>
+              </w:rPr>
+              <w:t>同组实验者</w:t>
+            </w:r>
+            <w:r>
+              <w:rPr>
+                <w:rFonts w:hint="eastAsia"/>
+                <w:sz w:val="28"/>
+                <w:u w:val="single"/>
+              </w:rPr>
+              <w:t xml:space="preserve">        </w:t>
+            </w:r>
+            <w:r>
+              <w:rPr>
+                <w:rFonts w:hint="eastAsia"/>
+                <w:sz w:val="28"/>
+                <w:u w:val="single"/>
+              </w:rPr>
+              <w:t xml:space="preserve"> </w:t>
+            </w:r>
+            <w:r>
+              <w:rPr>
+                <w:rFonts w:hint="eastAsia"/>
+                <w:sz w:val="28"/>
+                <w:u w:val="single"/>
+              </w:rPr>
+              <w:t>无</w:t>
+            </w:r>
             <w:r>
               <w:rPr>
                 <w:rFonts w:hint="eastAsia"/>
@@ -291,194 +540,11 @@
             </w:r>
             <w:r>
               <w:rPr>
-                <w:sz w:val="28"/>
-                <w:u w:val="single"/>
-              </w:rPr>
-              <w:t xml:space="preserve"> </w:t>
-            </w:r>
-            <w:r>
-              <w:rPr>
-                <w:rFonts w:hint="eastAsia"/>
-                <w:sz w:val="28"/>
-                <w:u w:val="single"/>
-              </w:rPr>
-              <w:t xml:space="preserve">    </w:t>
-            </w:r>
-          </w:p>
-          <w:p>
-            <w:pPr>
-              <w:rPr>
-                <w:sz w:val="28"/>
-                <w:u w:val="single"/>
-              </w:rPr>
-            </w:pPr>
-            <w:r>
-              <w:rPr>
-                <w:rFonts w:hint="eastAsia"/>
-                <w:sz w:val="28"/>
-              </w:rPr>
-              <w:t>课程名称</w:t>
-            </w:r>
-            <w:r>
-              <w:rPr>
-                <w:rFonts w:hint="eastAsia"/>
-                <w:sz w:val="28"/>
-                <w:u w:val="single"/>
-              </w:rPr>
-              <w:t xml:space="preserve">     </w:t>
-            </w:r>
-            <w:r>
-              <w:rPr>
-                <w:rFonts w:hint="eastAsia"/>
-                <w:sz w:val="28"/>
-                <w:u w:val="single"/>
-              </w:rPr>
-              <w:t xml:space="preserve">      </w:t>
-            </w:r>
-            <w:r>
-              <w:rPr>
-                <w:rFonts w:hint="eastAsia"/>
-                <w:sz w:val="28"/>
-                <w:u w:val="single"/>
-              </w:rPr>
-              <w:t xml:space="preserve">    </w:t>
-            </w:r>
-            <w:r>
-              <w:rPr>
-                <w:rFonts w:hint="eastAsia"/>
-                <w:sz w:val="28"/>
-              </w:rPr>
-              <w:t xml:space="preserve">  </w:t>
-            </w:r>
-            <w:r>
-              <w:rPr>
-                <w:rFonts w:hint="eastAsia"/>
-                <w:sz w:val="28"/>
-              </w:rPr>
-              <w:t>实验日期</w:t>
-            </w:r>
-            <w:r>
-              <w:rPr>
-                <w:rFonts w:hint="eastAsia"/>
-                <w:sz w:val="28"/>
-                <w:u w:val="single"/>
-              </w:rPr>
-              <w:t xml:space="preserve"> </w:t>
-            </w:r>
-            <w:r>
-              <w:rPr>
                 <w:rFonts w:hint="eastAsia"/>
                 <w:sz w:val="28"/>
                 <w:u w:val="single"/>
               </w:rPr>
               <w:t xml:space="preserve">         </w:t>
-            </w:r>
-            <w:r>
-              <w:rPr>
-                <w:rFonts w:hint="eastAsia"/>
-                <w:sz w:val="28"/>
-                <w:u w:val="single"/>
-              </w:rPr>
-              <w:t xml:space="preserve"> </w:t>
-            </w:r>
-            <w:r>
-              <w:rPr>
-                <w:rFonts w:hint="eastAsia"/>
-                <w:sz w:val="28"/>
-              </w:rPr>
-              <w:t xml:space="preserve">    </w:t>
-            </w:r>
-            <w:r>
-              <w:rPr>
-                <w:rFonts w:hint="eastAsia"/>
-                <w:sz w:val="28"/>
-              </w:rPr>
-              <w:t>成绩</w:t>
-            </w:r>
-            <w:r>
-              <w:rPr>
-                <w:rFonts w:hint="eastAsia"/>
-                <w:sz w:val="28"/>
-                <w:u w:val="single"/>
-              </w:rPr>
-              <w:t xml:space="preserve">  </w:t>
-            </w:r>
-            <w:r>
-              <w:rPr>
-                <w:rFonts w:hint="eastAsia"/>
-                <w:sz w:val="28"/>
-                <w:u w:val="single"/>
-              </w:rPr>
-              <w:t xml:space="preserve">  </w:t>
-            </w:r>
-            <w:r>
-              <w:rPr>
-                <w:rFonts w:hint="eastAsia"/>
-                <w:sz w:val="28"/>
-                <w:u w:val="single"/>
-              </w:rPr>
-              <w:t xml:space="preserve"> </w:t>
-            </w:r>
-            <w:r>
-              <w:rPr>
-                <w:rFonts w:hint="eastAsia"/>
-                <w:sz w:val="28"/>
-                <w:u w:val="single"/>
-              </w:rPr>
-              <w:t xml:space="preserve">   </w:t>
-            </w:r>
-            <w:r>
-              <w:rPr>
-                <w:sz w:val="28"/>
-                <w:u w:val="single"/>
-              </w:rPr>
-              <w:t xml:space="preserve"> </w:t>
-            </w:r>
-            <w:r>
-              <w:rPr>
-                <w:rFonts w:hint="eastAsia"/>
-                <w:sz w:val="28"/>
-                <w:u w:val="single"/>
-              </w:rPr>
-              <w:t xml:space="preserve"> </w:t>
-            </w:r>
-          </w:p>
-          <w:p>
-            <w:pPr>
-              <w:rPr>
-                <w:u w:val="single"/>
-              </w:rPr>
-            </w:pPr>
-            <w:r>
-              <w:rPr>
-                <w:rFonts w:hint="eastAsia"/>
-                <w:sz w:val="28"/>
-              </w:rPr>
-              <w:t>同组实验者</w:t>
-            </w:r>
-            <w:r>
-              <w:rPr>
-                <w:rFonts w:hint="eastAsia"/>
-                <w:sz w:val="28"/>
-                <w:u w:val="single"/>
-              </w:rPr>
-              <w:t xml:space="preserve">        </w:t>
-            </w:r>
-            <w:r>
-              <w:rPr>
-                <w:rFonts w:hint="eastAsia"/>
-                <w:sz w:val="28"/>
-                <w:u w:val="single"/>
-              </w:rPr>
-              <w:t xml:space="preserve">   </w:t>
-            </w:r>
-            <w:r>
-              <w:rPr>
-                <w:rFonts w:hint="eastAsia"/>
-                <w:sz w:val="28"/>
-                <w:u w:val="single"/>
-              </w:rPr>
-              <w:t xml:space="preserve">          </w:t>
             </w:r>
             <w:r>
               <w:rPr>
@@ -519,19 +585,434 @@
                 <w:sz w:val="28"/>
                 <w:szCs w:val="28"/>
               </w:rPr>
-              <w:t>三．实验原理与步骤（注：步骤不用</w:t>
-            </w:r>
-            <w:proofErr w:type="gramStart"/>
-            <w:r>
-              <w:rPr>
-                <w:rFonts w:hint="eastAsia"/>
+              <w:t>三．实验原理与步骤（注：步骤不用写工具的操作步骤，而是设计步骤）</w:t>
+            </w:r>
+          </w:p>
+          <w:p>
+            <w:pPr>
+              <w:rPr>
+                <w:sz w:val="24"/>
+              </w:rPr>
+            </w:pPr>
+            <w:r>
+              <w:rPr>
+                <w:rFonts w:hint="eastAsia"/>
+                <w:sz w:val="24"/>
+              </w:rPr>
+              <w:t>1</w:t>
+            </w:r>
+            <w:r>
+              <w:rPr>
+                <w:sz w:val="24"/>
+              </w:rPr>
+              <w:t xml:space="preserve">. </w:t>
+            </w:r>
+            <w:r>
+              <w:rPr>
+                <w:rFonts w:hint="eastAsia"/>
+                <w:sz w:val="24"/>
+              </w:rPr>
+              <w:t>画出发送模块和接受模块的状态机。</w:t>
+            </w:r>
+          </w:p>
+          <w:p>
+            <w:pPr>
+              <w:rPr>
+                <w:rFonts w:hint="eastAsia"/>
+                <w:sz w:val="24"/>
+              </w:rPr>
+            </w:pPr>
+          </w:p>
+          <w:p>
+            <w:pPr>
+              <w:rPr>
+                <w:rFonts w:hint="eastAsia"/>
+                <w:sz w:val="24"/>
+              </w:rPr>
+            </w:pPr>
+            <w:r>
+              <w:rPr>
+                <w:rFonts w:hint="eastAsia"/>
+                <w:sz w:val="24"/>
+              </w:rPr>
+              <w:t>下图为发送模块的</w:t>
+            </w:r>
+            <w:r>
+              <w:rPr>
+                <w:rFonts w:hint="eastAsia"/>
+                <w:sz w:val="24"/>
+              </w:rPr>
+              <w:t xml:space="preserve"> Moore </w:t>
+            </w:r>
+            <w:r>
+              <w:rPr>
+                <w:rFonts w:hint="eastAsia"/>
+                <w:sz w:val="24"/>
+              </w:rPr>
+              <w:t>型状态机，图中只使用了</w:t>
+            </w:r>
+            <w:r>
+              <w:rPr>
+                <w:rFonts w:hint="eastAsia"/>
+                <w:sz w:val="24"/>
+              </w:rPr>
+              <w:t xml:space="preserve"> 1 bit </w:t>
+            </w:r>
+            <w:r>
+              <w:rPr>
+                <w:rFonts w:hint="eastAsia"/>
+                <w:sz w:val="24"/>
+              </w:rPr>
+              <w:t>的停止位，但为了</w:t>
+            </w:r>
+            <w:r>
+              <w:rPr>
+                <w:rFonts w:hint="eastAsia"/>
+                <w:sz w:val="24"/>
+              </w:rPr>
+              <w:t>更好的容错</w:t>
+            </w:r>
+            <w:r>
+              <w:rPr>
+                <w:rFonts w:hint="eastAsia"/>
+                <w:sz w:val="24"/>
+              </w:rPr>
+              <w:t>性，为了使</w:t>
+            </w:r>
+            <w:r>
+              <w:rPr>
+                <w:rFonts w:hint="eastAsia"/>
+                <w:sz w:val="24"/>
+              </w:rPr>
+              <w:t>接收端有更多时间检测帧结束并准备接收下一帧</w:t>
+            </w:r>
+            <w:r>
+              <w:rPr>
+                <w:rFonts w:hint="eastAsia"/>
+                <w:sz w:val="24"/>
+              </w:rPr>
+              <w:t>以及</w:t>
+            </w:r>
+            <w:r>
+              <w:rPr>
+                <w:rFonts w:hint="eastAsia"/>
+                <w:sz w:val="24"/>
+              </w:rPr>
+              <w:t>兼容</w:t>
+            </w:r>
+            <w:r>
+              <w:rPr>
+                <w:rFonts w:hint="eastAsia"/>
+                <w:sz w:val="24"/>
+              </w:rPr>
+              <w:t>性，在代码中采用了</w:t>
+            </w:r>
+            <w:r>
+              <w:rPr>
+                <w:rFonts w:hint="eastAsia"/>
+                <w:sz w:val="24"/>
+              </w:rPr>
+              <w:t xml:space="preserve"> 2-bit </w:t>
+            </w:r>
+            <w:r>
+              <w:rPr>
+                <w:rFonts w:hint="eastAsia"/>
+                <w:sz w:val="24"/>
+              </w:rPr>
+              <w:t>的停止位。</w:t>
+            </w:r>
+          </w:p>
+          <w:p>
+            <w:pPr>
+              <w:rPr>
+                <w:sz w:val="24"/>
+              </w:rPr>
+            </w:pPr>
+            <w:r>
+              <w:rPr>
+                <w:sz w:val="24"/>
+              </w:rPr>
+              <w:lastRenderedPageBreak/>
+              <w:drawing>
+                <wp:inline distT="0" distB="0" distL="0" distR="0" wp14:anchorId="75770D08" wp14:editId="2381F8DC">
+                  <wp:extent cx="6187591" cy="3455581"/>
+                  <wp:effectExtent l="0" t="0" r="0" b="0"/>
+                  <wp:docPr id="1917524846" name="Picture 1"/>
+                  <wp:cNvGraphicFramePr>
+                    <a:graphicFrameLocks xmlns:a="http://schemas.openxmlformats.org/drawingml/2006/main" noChangeAspect="1"/>
+                  </wp:cNvGraphicFramePr>
+                  <a:graphic xmlns:a="http://schemas.openxmlformats.org/drawingml/2006/main">
+                    <a:graphicData uri="http://schemas.openxmlformats.org/drawingml/2006/picture">
+                      <pic:pic xmlns:pic="http://schemas.openxmlformats.org/drawingml/2006/picture">
+                        <pic:nvPicPr>
+                          <pic:cNvPr id="1917524846" name=""/>
+                          <pic:cNvPicPr/>
+                        </pic:nvPicPr>
+                        <pic:blipFill>
+                          <a:blip r:embed="rId7"/>
+                          <a:stretch>
+                            <a:fillRect/>
+                          </a:stretch>
+                        </pic:blipFill>
+                        <pic:spPr>
+                          <a:xfrm>
+                            <a:off x="0" y="0"/>
+                            <a:ext cx="6239312" cy="3484466"/>
+                          </a:xfrm>
+                          <a:prstGeom prst="rect">
+                            <a:avLst/>
+                          </a:prstGeom>
+                        </pic:spPr>
+                      </pic:pic>
+                    </a:graphicData>
+                  </a:graphic>
+                </wp:inline>
+              </w:drawing>
+            </w:r>
+          </w:p>
+          <w:p>
+            <w:pPr>
+              <w:rPr>
+                <w:sz w:val="24"/>
+              </w:rPr>
+            </w:pPr>
+          </w:p>
+          <w:p>
+            <w:pPr>
+              <w:rPr>
+                <w:sz w:val="24"/>
+              </w:rPr>
+            </w:pPr>
+          </w:p>
+          <w:p>
+            <w:pPr>
+              <w:rPr>
+                <w:sz w:val="24"/>
+              </w:rPr>
+            </w:pPr>
+          </w:p>
+          <w:p>
+            <w:pPr>
+              <w:rPr>
+                <w:sz w:val="24"/>
+              </w:rPr>
+            </w:pPr>
+            <w:r>
+              <w:rPr>
+                <w:rFonts w:hint="eastAsia"/>
+                <w:sz w:val="24"/>
+              </w:rPr>
+              <w:t>2</w:t>
+            </w:r>
+            <w:r>
+              <w:rPr>
+                <w:sz w:val="24"/>
+              </w:rPr>
+              <w:t xml:space="preserve">. </w:t>
+            </w:r>
+            <w:r>
+              <w:rPr>
+                <w:rFonts w:hint="eastAsia"/>
+                <w:sz w:val="24"/>
+              </w:rPr>
+              <w:t>给出</w:t>
+            </w:r>
+            <w:r>
+              <w:rPr>
+                <w:rFonts w:hint="eastAsia"/>
+                <w:sz w:val="24"/>
+              </w:rPr>
+              <w:t>发送模块和接收模块的</w:t>
+            </w:r>
+            <w:proofErr w:type="spellStart"/>
+            <w:r>
+              <w:rPr>
+                <w:rFonts w:hint="eastAsia"/>
+                <w:sz w:val="24"/>
+              </w:rPr>
+              <w:t>SystemVerilog</w:t>
+            </w:r>
+            <w:proofErr w:type="spellEnd"/>
+            <w:r>
+              <w:rPr>
+                <w:rFonts w:hint="eastAsia"/>
+                <w:sz w:val="24"/>
+              </w:rPr>
+              <w:t xml:space="preserve"> HDL</w:t>
+            </w:r>
+            <w:r>
+              <w:rPr>
+                <w:rFonts w:hint="eastAsia"/>
+                <w:sz w:val="24"/>
+              </w:rPr>
+              <w:t>代码。</w:t>
+            </w:r>
+          </w:p>
+          <w:p>
+            <w:pPr>
+              <w:rPr>
+                <w:sz w:val="24"/>
+              </w:rPr>
+            </w:pPr>
+          </w:p>
+          <w:p>
+            <w:pPr>
+              <w:rPr>
+                <w:sz w:val="24"/>
+              </w:rPr>
+            </w:pPr>
+          </w:p>
+          <w:p>
+            <w:pPr>
+              <w:rPr>
+                <w:sz w:val="24"/>
+              </w:rPr>
+            </w:pPr>
+          </w:p>
+          <w:p>
+            <w:pPr>
+              <w:rPr>
+                <w:sz w:val="24"/>
+              </w:rPr>
+            </w:pPr>
+          </w:p>
+          <w:p>
+            <w:pPr>
+              <w:rPr>
+                <w:sz w:val="24"/>
+              </w:rPr>
+            </w:pPr>
+          </w:p>
+          <w:p>
+            <w:pPr>
+              <w:rPr>
+                <w:sz w:val="24"/>
+              </w:rPr>
+            </w:pPr>
+          </w:p>
+          <w:p>
+            <w:pPr>
+              <w:rPr>
+                <w:sz w:val="24"/>
+              </w:rPr>
+            </w:pPr>
+          </w:p>
+          <w:p>
+            <w:pPr>
+              <w:rPr>
+                <w:sz w:val="24"/>
+              </w:rPr>
+            </w:pPr>
+            <w:r>
+              <w:rPr>
+                <w:rFonts w:hint="eastAsia"/>
+                <w:sz w:val="24"/>
+              </w:rPr>
+              <w:t>3</w:t>
+            </w:r>
+            <w:r>
+              <w:rPr>
+                <w:sz w:val="24"/>
+              </w:rPr>
+              <w:t xml:space="preserve">. </w:t>
+            </w:r>
+            <w:r>
+              <w:rPr>
+                <w:rFonts w:hint="eastAsia"/>
+                <w:sz w:val="24"/>
+              </w:rPr>
+              <w:t>给出</w:t>
+            </w:r>
+            <w:r>
+              <w:rPr>
+                <w:sz w:val="24"/>
+              </w:rPr>
+              <w:t>远程</w:t>
+            </w:r>
+            <w:r>
+              <w:rPr>
+                <w:sz w:val="24"/>
+              </w:rPr>
+              <w:t xml:space="preserve"> FPGA </w:t>
+            </w:r>
+            <w:r>
+              <w:rPr>
+                <w:sz w:val="24"/>
+              </w:rPr>
+              <w:t>平台验证的截图</w:t>
+            </w:r>
+            <w:r>
+              <w:rPr>
+                <w:rFonts w:hint="eastAsia"/>
+                <w:sz w:val="24"/>
+              </w:rPr>
+              <w:t>。</w:t>
+            </w:r>
+          </w:p>
+          <w:p>
+            <w:pPr>
+              <w:rPr>
+                <w:sz w:val="24"/>
+              </w:rPr>
+            </w:pPr>
+          </w:p>
+          <w:p>
+            <w:pPr>
+              <w:rPr>
+                <w:sz w:val="24"/>
+              </w:rPr>
+            </w:pPr>
+          </w:p>
+          <w:p>
+            <w:pPr>
+              <w:rPr>
+                <w:sz w:val="24"/>
+              </w:rPr>
+            </w:pPr>
+          </w:p>
+          <w:p>
+            <w:pPr>
+              <w:rPr>
+                <w:sz w:val="24"/>
+              </w:rPr>
+            </w:pPr>
+          </w:p>
+          <w:p>
+            <w:pPr>
+              <w:rPr>
+                <w:sz w:val="24"/>
+              </w:rPr>
+            </w:pPr>
+          </w:p>
+          <w:p>
+            <w:pPr>
+              <w:rPr>
+                <w:sz w:val="24"/>
+              </w:rPr>
+            </w:pPr>
+          </w:p>
+          <w:p>
+            <w:pPr>
+              <w:rPr>
+                <w:sz w:val="24"/>
+              </w:rPr>
+            </w:pPr>
+          </w:p>
+          <w:p>
+            <w:pPr>
+              <w:rPr>
+                <w:sz w:val="24"/>
+              </w:rPr>
+            </w:pPr>
+          </w:p>
+          <w:p>
+            <w:pPr>
+              <w:rPr>
                 <w:b/>
                 <w:sz w:val="28"/>
                 <w:szCs w:val="28"/>
               </w:rPr>
-              <w:t>写工具</w:t>
-            </w:r>
-            <w:proofErr w:type="gramEnd"/>
+            </w:pPr>
             <w:r>
               <w:rPr>
                 <w:rFonts w:hint="eastAsia"/>
@@ -539,323 +1020,16 @@
                 <w:sz w:val="28"/>
                 <w:szCs w:val="28"/>
               </w:rPr>
-              <w:t>的操作步骤，而是设计步骤）</w:t>
-            </w:r>
-          </w:p>
-          <w:p>
-            <w:pPr>
-              <w:rPr>
-                <w:sz w:val="24"/>
-              </w:rPr>
-            </w:pPr>
-            <w:r>
-              <w:rPr>
-                <w:rFonts w:hint="eastAsia"/>
-                <w:sz w:val="24"/>
-              </w:rPr>
-              <w:t>1</w:t>
-            </w:r>
-            <w:r>
-              <w:rPr>
-                <w:sz w:val="24"/>
-              </w:rPr>
-              <w:t xml:space="preserve">. </w:t>
-            </w:r>
-            <w:r>
-              <w:rPr>
-                <w:rFonts w:hint="eastAsia"/>
-                <w:sz w:val="24"/>
-              </w:rPr>
-              <w:t>画出发送模块和接受模块的状态机。</w:t>
-            </w:r>
-          </w:p>
-          <w:p>
-            <w:pPr>
-              <w:rPr>
-                <w:sz w:val="24"/>
-              </w:rPr>
-            </w:pPr>
-          </w:p>
-          <w:p>
-            <w:pPr>
-              <w:rPr>
-                <w:sz w:val="24"/>
-              </w:rPr>
-            </w:pPr>
-          </w:p>
-          <w:p>
-            <w:pPr>
-              <w:rPr>
-                <w:sz w:val="24"/>
-              </w:rPr>
-            </w:pPr>
-          </w:p>
-          <w:p>
-            <w:pPr>
-              <w:rPr>
-                <w:sz w:val="24"/>
-              </w:rPr>
-            </w:pPr>
-          </w:p>
-          <w:p>
-            <w:pPr>
-              <w:rPr>
-                <w:sz w:val="24"/>
-              </w:rPr>
-            </w:pPr>
-            <w:r>
-              <w:rPr>
-                <w:rFonts w:hint="eastAsia"/>
-                <w:sz w:val="24"/>
-              </w:rPr>
-              <w:t>2</w:t>
-            </w:r>
-            <w:r>
-              <w:rPr>
-                <w:sz w:val="24"/>
-              </w:rPr>
-              <w:t xml:space="preserve">. </w:t>
-            </w:r>
-            <w:r>
-              <w:rPr>
-                <w:rFonts w:hint="eastAsia"/>
-                <w:sz w:val="24"/>
-              </w:rPr>
-              <w:t>给出</w:t>
-            </w:r>
-            <w:r>
-              <w:rPr>
-                <w:rFonts w:hint="eastAsia"/>
-                <w:sz w:val="24"/>
-              </w:rPr>
-              <w:t>发送模块和接收模块的</w:t>
-            </w:r>
-            <w:proofErr w:type="spellStart"/>
-            <w:r>
-              <w:rPr>
-                <w:rFonts w:hint="eastAsia"/>
-                <w:sz w:val="24"/>
-              </w:rPr>
-              <w:t>SystemVerilog</w:t>
-            </w:r>
-            <w:proofErr w:type="spellEnd"/>
-            <w:r>
-              <w:rPr>
-                <w:rFonts w:hint="eastAsia"/>
-                <w:sz w:val="24"/>
-              </w:rPr>
-              <w:t xml:space="preserve"> HDL</w:t>
-            </w:r>
-            <w:r>
-              <w:rPr>
-                <w:rFonts w:hint="eastAsia"/>
-                <w:sz w:val="24"/>
-              </w:rPr>
-              <w:t>代码。</w:t>
-            </w:r>
-          </w:p>
-          <w:p>
-            <w:pPr>
-              <w:rPr>
-                <w:sz w:val="24"/>
-              </w:rPr>
-            </w:pPr>
-          </w:p>
-          <w:p>
-            <w:pPr>
-              <w:rPr>
-                <w:sz w:val="24"/>
-              </w:rPr>
-            </w:pPr>
-          </w:p>
-          <w:p>
-            <w:pPr>
-              <w:rPr>
-                <w:sz w:val="24"/>
-              </w:rPr>
-            </w:pPr>
-          </w:p>
-          <w:p>
-            <w:pPr>
-              <w:rPr>
-                <w:sz w:val="24"/>
-              </w:rPr>
-            </w:pPr>
-          </w:p>
-          <w:p>
-            <w:pPr>
-              <w:rPr>
-                <w:sz w:val="24"/>
-              </w:rPr>
-            </w:pPr>
-          </w:p>
-          <w:p>
-            <w:pPr>
-              <w:rPr>
-                <w:sz w:val="24"/>
-              </w:rPr>
-            </w:pPr>
-          </w:p>
-          <w:p>
-            <w:pPr>
-              <w:rPr>
-                <w:sz w:val="24"/>
-              </w:rPr>
-            </w:pPr>
-          </w:p>
-          <w:p>
-            <w:pPr>
-              <w:rPr>
-                <w:sz w:val="24"/>
-              </w:rPr>
-            </w:pPr>
-            <w:r>
-              <w:rPr>
-                <w:rFonts w:hint="eastAsia"/>
-                <w:sz w:val="24"/>
-              </w:rPr>
-              <w:t>3</w:t>
-            </w:r>
-            <w:r>
-              <w:rPr>
-                <w:sz w:val="24"/>
-              </w:rPr>
-              <w:t xml:space="preserve">. </w:t>
-            </w:r>
-            <w:r>
-              <w:rPr>
-                <w:rFonts w:hint="eastAsia"/>
-                <w:sz w:val="24"/>
-              </w:rPr>
-              <w:t>给出</w:t>
-            </w:r>
-            <w:r>
-              <w:rPr>
-                <w:sz w:val="24"/>
-              </w:rPr>
-              <w:t>远程</w:t>
-            </w:r>
-            <w:r>
-              <w:rPr>
-                <w:sz w:val="24"/>
-              </w:rPr>
-              <w:t xml:space="preserve"> FPGA </w:t>
-            </w:r>
-            <w:r>
-              <w:rPr>
-                <w:sz w:val="24"/>
-              </w:rPr>
-              <w:t>平台验证的截图</w:t>
-            </w:r>
-            <w:r>
-              <w:rPr>
-                <w:rFonts w:hint="eastAsia"/>
-                <w:sz w:val="24"/>
-              </w:rPr>
-              <w:t>。</w:t>
-            </w:r>
-          </w:p>
-          <w:p>
-            <w:pPr>
-              <w:rPr>
-                <w:sz w:val="24"/>
-              </w:rPr>
-            </w:pPr>
-          </w:p>
-          <w:p>
-            <w:pPr>
-              <w:rPr>
-                <w:sz w:val="24"/>
-              </w:rPr>
-            </w:pPr>
-          </w:p>
-          <w:p>
-            <w:pPr>
-              <w:rPr>
-                <w:sz w:val="24"/>
-              </w:rPr>
-            </w:pPr>
-          </w:p>
-          <w:p>
-            <w:pPr>
-              <w:rPr>
-                <w:sz w:val="24"/>
-              </w:rPr>
-            </w:pPr>
-          </w:p>
-          <w:p>
-            <w:pPr>
-              <w:rPr>
-                <w:sz w:val="24"/>
-              </w:rPr>
-            </w:pPr>
-          </w:p>
-          <w:p>
-            <w:pPr>
-              <w:rPr>
-                <w:sz w:val="24"/>
-              </w:rPr>
-            </w:pPr>
-          </w:p>
-          <w:p>
-            <w:pPr>
-              <w:rPr>
-                <w:sz w:val="24"/>
-              </w:rPr>
-            </w:pPr>
-          </w:p>
-          <w:p>
-            <w:pPr>
-              <w:rPr>
-                <w:sz w:val="24"/>
-              </w:rPr>
-            </w:pPr>
-          </w:p>
-          <w:p>
-            <w:pPr>
-              <w:rPr>
+              <w:t>四．仿真与实验结果</w:t>
+            </w:r>
+            <w:r>
+              <w:rPr>
+                <w:rFonts w:hint="eastAsia"/>
                 <w:b/>
                 <w:sz w:val="28"/>
                 <w:szCs w:val="28"/>
               </w:rPr>
-            </w:pPr>
-            <w:r>
-              <w:rPr>
-                <w:rFonts w:hint="eastAsia"/>
-                <w:b/>
-                <w:sz w:val="28"/>
-                <w:szCs w:val="28"/>
-              </w:rPr>
-              <w:t>四．仿真与实验结果</w:t>
-            </w:r>
-            <w:r>
-              <w:rPr>
-                <w:rFonts w:hint="eastAsia"/>
-                <w:b/>
-                <w:sz w:val="28"/>
-                <w:szCs w:val="28"/>
-              </w:rPr>
-              <w:t>（注：仿真需要给出波形图截图，</w:t>
-            </w:r>
-            <w:proofErr w:type="gramStart"/>
-            <w:r>
-              <w:rPr>
-                <w:rFonts w:hint="eastAsia"/>
-                <w:b/>
-                <w:sz w:val="28"/>
-                <w:szCs w:val="28"/>
-              </w:rPr>
-              <w:t>截图要清晰</w:t>
-            </w:r>
-            <w:proofErr w:type="gramEnd"/>
-            <w:r>
-              <w:rPr>
-                <w:rFonts w:hint="eastAsia"/>
-                <w:b/>
-                <w:sz w:val="28"/>
-                <w:szCs w:val="28"/>
-              </w:rPr>
-              <w:t>，如果波形过长，可以分段截取；实验结果为</w:t>
+              <w:t>（注：仿真需要给出波形图截图，截图要清晰，如果波形过长，可以分段截取；实验结果为</w:t>
             </w:r>
             <w:r>
               <w:rPr>
@@ -1180,6 +1354,7 @@
                 <w:sz w:val="28"/>
                 <w:szCs w:val="28"/>
               </w:rPr>
+              <w:lastRenderedPageBreak/>
               <w:t>实验项目名称</w:t>
             </w:r>
             <w:r>
@@ -1197,7 +1372,33 @@
                 <w:szCs w:val="28"/>
                 <w:u w:val="single"/>
               </w:rPr>
-              <w:t xml:space="preserve">                                      </w:t>
+              <w:t xml:space="preserve">              </w:t>
+            </w:r>
+            <w:r>
+              <w:rPr>
+                <w:rFonts w:hint="eastAsia"/>
+                <w:sz w:val="28"/>
+                <w:szCs w:val="28"/>
+                <w:u w:val="single"/>
+              </w:rPr>
+              <w:t>UART</w:t>
+            </w:r>
+            <w:r>
+              <w:rPr>
+                <w:rFonts w:hint="eastAsia"/>
+                <w:sz w:val="28"/>
+                <w:szCs w:val="28"/>
+                <w:u w:val="single"/>
+              </w:rPr>
+              <w:t>串口的设计与实现</w:t>
+            </w:r>
+            <w:r>
+              <w:rPr>
+                <w:sz w:val="28"/>
+                <w:szCs w:val="28"/>
+                <w:u w:val="single"/>
+              </w:rPr>
+              <w:t xml:space="preserve">                       </w:t>
             </w:r>
           </w:p>
           <w:p>
@@ -1207,6 +1408,7 @@
                 <w:numId w:val="1"/>
               </w:numPr>
               <w:rPr>
+                <w:rFonts w:hint="eastAsia"/>
                 <w:b/>
                 <w:sz w:val="28"/>
                 <w:szCs w:val="28"/>
@@ -1225,7 +1427,13 @@
           <w:p>
             <w:pPr>
               <w:rPr>
-                <w:rFonts w:hint="eastAsia"/>
+                <w:sz w:val="24"/>
+              </w:rPr>
+            </w:pPr>
+          </w:p>
+          <w:p>
+            <w:pPr>
+              <w:rPr>
                 <w:sz w:val="24"/>
               </w:rPr>
             </w:pPr>
@@ -1284,7 +1492,6 @@
           <w:p>
             <w:pPr>
               <w:rPr>
-                <w:rFonts w:hint="eastAsia"/>
                 <w:sz w:val="24"/>
               </w:rPr>
             </w:pPr>
@@ -1313,7 +1520,6 @@
           <w:p>
             <w:pPr>
               <w:rPr>
-                <w:rFonts w:hint="eastAsia"/>
                 <w:sz w:val="24"/>
               </w:rPr>
             </w:pPr>
@@ -1349,7 +1555,6 @@
           <w:p>
             <w:pPr>
               <w:rPr>
-                <w:rFonts w:hint="eastAsia"/>
                 <w:sz w:val="24"/>
               </w:rPr>
             </w:pPr>
@@ -1501,81 +1706,215 @@
                 <w:sz w:val="24"/>
               </w:rPr>
             </w:pPr>
-          </w:p>
-          <w:p>
-            <w:pPr>
-              <w:rPr>
-                <w:sz w:val="24"/>
-              </w:rPr>
-            </w:pPr>
-          </w:p>
-          <w:p>
-            <w:pPr>
-              <w:rPr>
-                <w:sz w:val="24"/>
-              </w:rPr>
-            </w:pPr>
-          </w:p>
-          <w:p>
-            <w:pPr>
-              <w:rPr>
-                <w:sz w:val="24"/>
-              </w:rPr>
-            </w:pPr>
-          </w:p>
-          <w:p>
-            <w:pPr>
-              <w:rPr>
-                <w:sz w:val="24"/>
-              </w:rPr>
-            </w:pPr>
-          </w:p>
-          <w:p>
-            <w:pPr>
-              <w:rPr>
-                <w:sz w:val="24"/>
-              </w:rPr>
-            </w:pPr>
-          </w:p>
-          <w:p>
-            <w:pPr>
-              <w:rPr>
-                <w:sz w:val="24"/>
-              </w:rPr>
-            </w:pPr>
-          </w:p>
-          <w:p>
-            <w:pPr>
-              <w:rPr>
-                <w:sz w:val="24"/>
-              </w:rPr>
-            </w:pPr>
-          </w:p>
-          <w:p>
-            <w:pPr>
-              <w:rPr>
-                <w:sz w:val="24"/>
-              </w:rPr>
-            </w:pPr>
-          </w:p>
-          <w:p>
-            <w:pPr>
-              <w:rPr>
-                <w:sz w:val="24"/>
-              </w:rPr>
-            </w:pPr>
-          </w:p>
-          <w:p>
-            <w:pPr>
-              <w:rPr>
-                <w:sz w:val="24"/>
-              </w:rPr>
-            </w:pPr>
-          </w:p>
-          <w:p>
-            <w:pPr>
-              <w:rPr>
-                <w:rFonts w:hint="eastAsia"/>
+            <w:r>
+              <w:rPr>
+                <w:rFonts w:hint="eastAsia"/>
+                <w:sz w:val="24"/>
+              </w:rPr>
+              <w:t>本实验的任务是设计并实现</w:t>
+            </w:r>
+            <w:r>
+              <w:rPr>
+                <w:rFonts w:hint="eastAsia"/>
+                <w:sz w:val="24"/>
+              </w:rPr>
+              <w:t xml:space="preserve"> UART </w:t>
+            </w:r>
+            <w:r>
+              <w:rPr>
+                <w:rFonts w:hint="eastAsia"/>
+                <w:sz w:val="24"/>
+              </w:rPr>
+              <w:t>串口数据的接收模块和发送模块，最后通过回环测试（</w:t>
+            </w:r>
+            <w:r>
+              <w:rPr>
+                <w:rFonts w:hint="eastAsia"/>
+                <w:sz w:val="24"/>
+              </w:rPr>
+              <w:t xml:space="preserve">loopback </w:t>
+            </w:r>
+            <w:r>
+              <w:rPr>
+                <w:rFonts w:hint="eastAsia"/>
+                <w:sz w:val="24"/>
+              </w:rPr>
+              <w:t>测试）。所谓回环测试就是发送端发送什么数据，接收端就接收什么数据，这也是常用的一种测试手段。如果回环测试成功，则说明从发送端到接收端之间的数据链路是正常的，以此来验证数据链路的畅通。</w:t>
+            </w:r>
+          </w:p>
+          <w:p>
+            <w:pPr>
+              <w:rPr>
+                <w:sz w:val="24"/>
+              </w:rPr>
+            </w:pPr>
+          </w:p>
+          <w:p>
+            <w:pPr>
+              <w:rPr>
+                <w:sz w:val="24"/>
+              </w:rPr>
+            </w:pPr>
+            <w:r>
+              <w:rPr>
+                <w:rFonts w:hint="eastAsia"/>
+                <w:sz w:val="24"/>
+              </w:rPr>
+              <w:t>本实验采用代码补全形式完成，仅需补全图中红色矩形（异步接收模块的状态机和移位寄存器、异步发送模块的状态机和计数器）的代码，需要补全的位置详见框架代码中的“</w:t>
+            </w:r>
+            <w:r>
+              <w:rPr>
+                <w:rFonts w:hint="eastAsia"/>
+                <w:sz w:val="24"/>
+              </w:rPr>
+              <w:t>TODO</w:t>
+            </w:r>
+            <w:r>
+              <w:rPr>
+                <w:rFonts w:hint="eastAsia"/>
+                <w:sz w:val="24"/>
+              </w:rPr>
+              <w:t>”注释信息。</w:t>
+            </w:r>
+          </w:p>
+          <w:p>
+            <w:pPr>
+              <w:jc w:val="center"/>
+              <w:rPr>
+                <w:rFonts w:hint="eastAsia"/>
+                <w:sz w:val="24"/>
+              </w:rPr>
+            </w:pPr>
+            <w:r>
+              <w:rPr>
+                <w:sz w:val="24"/>
+              </w:rPr>
+              <w:lastRenderedPageBreak/>
+              <w:drawing>
+                <wp:inline distT="0" distB="0" distL="0" distR="0" wp14:anchorId="4D0A731A" wp14:editId="37D0BBAC">
+                  <wp:extent cx="3751604" cy="3496045"/>
+                  <wp:effectExtent l="0" t="0" r="0" b="0"/>
+                  <wp:docPr id="325229145" name="Picture 1"/>
+                  <wp:cNvGraphicFramePr>
+                    <a:graphicFrameLocks xmlns:a="http://schemas.openxmlformats.org/drawingml/2006/main" noChangeAspect="1"/>
+                  </wp:cNvGraphicFramePr>
+                  <a:graphic xmlns:a="http://schemas.openxmlformats.org/drawingml/2006/main">
+                    <a:graphicData uri="http://schemas.openxmlformats.org/drawingml/2006/picture">
+                      <pic:pic xmlns:pic="http://schemas.openxmlformats.org/drawingml/2006/picture">
+                        <pic:nvPicPr>
+                          <pic:cNvPr id="325229145" name=""/>
+                          <pic:cNvPicPr/>
+                        </pic:nvPicPr>
+                        <pic:blipFill>
+                          <a:blip r:embed="rId8"/>
+                          <a:stretch>
+                            <a:fillRect/>
+                          </a:stretch>
+                        </pic:blipFill>
+                        <pic:spPr>
+                          <a:xfrm>
+                            <a:off x="0" y="0"/>
+                            <a:ext cx="3799577" cy="3540750"/>
+                          </a:xfrm>
+                          <a:prstGeom prst="rect">
+                            <a:avLst/>
+                          </a:prstGeom>
+                        </pic:spPr>
+                      </pic:pic>
+                    </a:graphicData>
+                  </a:graphic>
+                </wp:inline>
+              </w:drawing>
+            </w:r>
+          </w:p>
+          <w:p>
+            <w:pPr>
+              <w:rPr>
+                <w:rFonts w:hint="eastAsia"/>
+                <w:sz w:val="24"/>
+              </w:rPr>
+            </w:pPr>
+          </w:p>
+          <w:p>
+            <w:pPr>
+              <w:rPr>
+                <w:sz w:val="24"/>
+              </w:rPr>
+            </w:pPr>
+          </w:p>
+          <w:p>
+            <w:pPr>
+              <w:rPr>
+                <w:sz w:val="24"/>
+              </w:rPr>
+            </w:pPr>
+          </w:p>
+          <w:p>
+            <w:pPr>
+              <w:rPr>
+                <w:sz w:val="24"/>
+              </w:rPr>
+            </w:pPr>
+          </w:p>
+          <w:p>
+            <w:pPr>
+              <w:rPr>
+                <w:sz w:val="24"/>
+              </w:rPr>
+            </w:pPr>
+          </w:p>
+          <w:p>
+            <w:pPr>
+              <w:rPr>
+                <w:sz w:val="24"/>
+              </w:rPr>
+            </w:pPr>
+          </w:p>
+          <w:p>
+            <w:pPr>
+              <w:rPr>
+                <w:sz w:val="24"/>
+              </w:rPr>
+            </w:pPr>
+          </w:p>
+          <w:p>
+            <w:pPr>
+              <w:rPr>
+                <w:sz w:val="24"/>
+              </w:rPr>
+            </w:pPr>
+          </w:p>
+          <w:p>
+            <w:pPr>
+              <w:rPr>
+                <w:sz w:val="24"/>
+              </w:rPr>
+            </w:pPr>
+          </w:p>
+          <w:p>
+            <w:pPr>
+              <w:rPr>
+                <w:sz w:val="24"/>
+              </w:rPr>
+            </w:pPr>
+          </w:p>
+          <w:p>
+            <w:pPr>
+              <w:rPr>
+                <w:sz w:val="24"/>
+              </w:rPr>
+            </w:pPr>
+          </w:p>
+          <w:p>
+            <w:pPr>
+              <w:rPr>
+                <w:sz w:val="24"/>
+              </w:rPr>
+            </w:pPr>
+          </w:p>
+          <w:p>
+            <w:pPr>
+              <w:rPr>
                 <w:sz w:val="24"/>
               </w:rPr>
             </w:pPr>
@@ -1621,7 +1960,6 @@
                 <w:sz w:val="28"/>
                 <w:szCs w:val="28"/>
               </w:rPr>
-              <w:lastRenderedPageBreak/>
               <w:t>五</w:t>
             </w:r>
             <w:r>
@@ -2124,7 +2462,7 @@
   <w:docDefaults>
     <w:rPrDefault>
       <w:rPr>
-        <w:rFonts w:ascii="Times New Roman" w:eastAsia="宋体" w:hAnsi="Times New Roman" w:cs="Times New Roman"/>
+        <w:rFonts w:ascii="Times New Roman" w:eastAsia="SimSun" w:hAnsi="Times New Roman" w:cs="Times New Roman"/>
         <w:lang w:val="en-US" w:eastAsia="zh-CN" w:bidi="ar-SA"/>
       </w:rPr>
     </w:rPrDefault>
@@ -2411,7 +2749,7 @@
     <w:lsdException w:name="Unresolved Mention" w:semiHidden="1" w:uiPriority="99" w:unhideWhenUsed="1"/>
     <w:lsdException w:name="Smart Link" w:semiHidden="1" w:uiPriority="99" w:unhideWhenUsed="1"/>
   </w:latentStyles>
-  <w:style w:type="paragraph" w:default="1" w:styleId="a">
+  <w:style w:type="paragraph" w:default="1" w:styleId="Normal">
     <w:name w:val="Normal"/>
     <w:qFormat/>
     <w:pPr>
@@ -2424,13 +2762,13 @@
       <w:szCs w:val="24"/>
     </w:rPr>
   </w:style>
-  <w:style w:type="character" w:default="1" w:styleId="a0">
+  <w:style w:type="character" w:default="1" w:styleId="DefaultParagraphFont">
     <w:name w:val="Default Paragraph Font"/>
     <w:uiPriority w:val="1"/>
     <w:semiHidden/>
     <w:unhideWhenUsed/>
   </w:style>
-  <w:style w:type="table" w:default="1" w:styleId="a1">
+  <w:style w:type="table" w:default="1" w:styleId="TableNormal">
     <w:name w:val="Normal Table"/>
     <w:uiPriority w:val="99"/>
     <w:semiHidden/>
@@ -2445,16 +2783,16 @@
       </w:tblCellMar>
     </w:tblPr>
   </w:style>
-  <w:style w:type="numbering" w:default="1" w:styleId="a2">
+  <w:style w:type="numbering" w:default="1" w:styleId="NoList">
     <w:name w:val="No List"/>
     <w:uiPriority w:val="99"/>
     <w:semiHidden/>
     <w:unhideWhenUsed/>
   </w:style>
-  <w:style w:type="paragraph" w:styleId="a3">
+  <w:style w:type="paragraph" w:styleId="Header">
     <w:name w:val="header"/>
-    <w:basedOn w:val="a"/>
-    <w:link w:val="a4"/>
+    <w:basedOn w:val="Normal"/>
+    <w:link w:val="HeaderChar"/>
     <w:rsid w:val="00F1030B"/>
     <w:pPr>
       <w:pBdr>
@@ -2472,9 +2810,9 @@
       <w:szCs w:val="18"/>
     </w:rPr>
   </w:style>
-  <w:style w:type="character" w:customStyle="1" w:styleId="a4">
-    <w:name w:val="页眉 字符"/>
-    <w:link w:val="a3"/>
+  <w:style w:type="character" w:customStyle="1" w:styleId="HeaderChar">
+    <w:name w:val="Header Char"/>
+    <w:link w:val="Header"/>
     <w:rsid w:val="00F1030B"/>
     <w:rPr>
       <w:kern w:val="2"/>
@@ -2482,10 +2820,10 @@
       <w:szCs w:val="18"/>
     </w:rPr>
   </w:style>
-  <w:style w:type="paragraph" w:styleId="a5">
+  <w:style w:type="paragraph" w:styleId="Footer">
     <w:name w:val="footer"/>
-    <w:basedOn w:val="a"/>
-    <w:link w:val="a6"/>
+    <w:basedOn w:val="Normal"/>
+    <w:link w:val="FooterChar"/>
     <w:rsid w:val="00F1030B"/>
     <w:pPr>
       <w:tabs>
@@ -2500,9 +2838,9 @@
       <w:szCs w:val="18"/>
     </w:rPr>
   </w:style>
-  <w:style w:type="character" w:customStyle="1" w:styleId="a6">
-    <w:name w:val="页脚 字符"/>
-    <w:link w:val="a5"/>
+  <w:style w:type="character" w:customStyle="1" w:styleId="FooterChar">
+    <w:name w:val="Footer Char"/>
+    <w:link w:val="Footer"/>
     <w:rsid w:val="00F1030B"/>
     <w:rPr>
       <w:kern w:val="2"/>

</xml_diff>

<commit_message>
Finish transmit part of lab 2
</commit_message>
<xml_diff>
--- a/实验二——实验报告.docx
+++ b/实验二——实验报告.docx
@@ -43,21 +43,21 @@
             </w:pPr>
             <w:r>
               <w:rPr>
-                <w:rFonts w:eastAsia="SimHei" w:hint="eastAsia"/>
+                <w:rFonts w:eastAsia="黑体" w:hint="eastAsia"/>
                 <w:sz w:val="48"/>
               </w:rPr>
               <w:t>《</w:t>
             </w:r>
             <w:r>
               <w:rPr>
-                <w:rFonts w:eastAsia="SimHei" w:hint="eastAsia"/>
+                <w:rFonts w:eastAsia="黑体" w:hint="eastAsia"/>
                 <w:sz w:val="48"/>
               </w:rPr>
               <w:t>数字逻辑与数字系统</w:t>
             </w:r>
             <w:r>
               <w:rPr>
-                <w:rFonts w:eastAsia="SimHei" w:hint="eastAsia"/>
+                <w:rFonts w:eastAsia="黑体" w:hint="eastAsia"/>
                 <w:sz w:val="48"/>
               </w:rPr>
               <w:t>》实验报告</w:t>
@@ -94,7 +94,7 @@
             </w:pPr>
             <w:r>
               <w:rPr>
-                <w:rFonts w:eastAsia="SimHei" w:hint="eastAsia"/>
+                <w:rFonts w:eastAsia="黑体" w:hint="eastAsia"/>
                 <w:sz w:val="48"/>
               </w:rPr>
               <w:t>天津大学本科生实验报告专用纸</w:t>
@@ -618,15 +618,13 @@
           <w:p>
             <w:pPr>
               <w:rPr>
-                <w:rFonts w:hint="eastAsia"/>
-                <w:sz w:val="24"/>
-              </w:rPr>
-            </w:pPr>
-          </w:p>
-          <w:p>
-            <w:pPr>
-              <w:rPr>
-                <w:rFonts w:hint="eastAsia"/>
+                <w:sz w:val="24"/>
+              </w:rPr>
+            </w:pPr>
+          </w:p>
+          <w:p>
+            <w:pPr>
+              <w:rPr>
                 <w:sz w:val="24"/>
               </w:rPr>
             </w:pPr>
@@ -644,12 +642,21 @@
               </w:rPr>
               <w:t xml:space="preserve"> Moore </w:t>
             </w:r>
-            <w:r>
-              <w:rPr>
-                <w:rFonts w:hint="eastAsia"/>
-                <w:sz w:val="24"/>
-              </w:rPr>
-              <w:t>型状态机，图中只使用了</w:t>
+            <w:proofErr w:type="gramStart"/>
+            <w:r>
+              <w:rPr>
+                <w:rFonts w:hint="eastAsia"/>
+                <w:sz w:val="24"/>
+              </w:rPr>
+              <w:t>型状</w:t>
+            </w:r>
+            <w:proofErr w:type="gramEnd"/>
+            <w:r>
+              <w:rPr>
+                <w:rFonts w:hint="eastAsia"/>
+                <w:sz w:val="24"/>
+              </w:rPr>
+              <w:t>态机，图中只使用了</w:t>
             </w:r>
             <w:r>
               <w:rPr>
@@ -663,62 +670,6 @@
                 <w:rFonts w:hint="eastAsia"/>
                 <w:sz w:val="24"/>
               </w:rPr>
-              <w:t>的停止位，但为了</w:t>
-            </w:r>
-            <w:r>
-              <w:rPr>
-                <w:rFonts w:hint="eastAsia"/>
-                <w:sz w:val="24"/>
-              </w:rPr>
-              <w:t>更好的容错</w:t>
-            </w:r>
-            <w:r>
-              <w:rPr>
-                <w:rFonts w:hint="eastAsia"/>
-                <w:sz w:val="24"/>
-              </w:rPr>
-              <w:t>性，为了使</w:t>
-            </w:r>
-            <w:r>
-              <w:rPr>
-                <w:rFonts w:hint="eastAsia"/>
-                <w:sz w:val="24"/>
-              </w:rPr>
-              <w:t>接收端有更多时间检测帧结束并准备接收下一帧</w:t>
-            </w:r>
-            <w:r>
-              <w:rPr>
-                <w:rFonts w:hint="eastAsia"/>
-                <w:sz w:val="24"/>
-              </w:rPr>
-              <w:t>以及</w:t>
-            </w:r>
-            <w:r>
-              <w:rPr>
-                <w:rFonts w:hint="eastAsia"/>
-                <w:sz w:val="24"/>
-              </w:rPr>
-              <w:t>兼容</w:t>
-            </w:r>
-            <w:r>
-              <w:rPr>
-                <w:rFonts w:hint="eastAsia"/>
-                <w:sz w:val="24"/>
-              </w:rPr>
-              <w:t>性，在代码中采用了</w:t>
-            </w:r>
-            <w:r>
-              <w:rPr>
-                <w:rFonts w:hint="eastAsia"/>
-                <w:sz w:val="24"/>
-              </w:rPr>
-              <w:t xml:space="preserve"> 2-bit </w:t>
-            </w:r>
-            <w:r>
-              <w:rPr>
-                <w:rFonts w:hint="eastAsia"/>
-                <w:sz w:val="24"/>
-              </w:rPr>
               <w:t>的停止位。</w:t>
             </w:r>
           </w:p>
@@ -730,6 +681,7 @@
             </w:pPr>
             <w:r>
               <w:rPr>
+                <w:noProof/>
                 <w:sz w:val="24"/>
               </w:rPr>
               <w:lastRenderedPageBreak/>
@@ -1408,7 +1360,6 @@
                 <w:numId w:val="1"/>
               </w:numPr>
               <w:rPr>
-                <w:rFonts w:hint="eastAsia"/>
                 <w:b/>
                 <w:sz w:val="28"/>
                 <w:szCs w:val="28"/>
@@ -1781,12 +1732,12 @@
             <w:pPr>
               <w:jc w:val="center"/>
               <w:rPr>
-                <w:rFonts w:hint="eastAsia"/>
-                <w:sz w:val="24"/>
-              </w:rPr>
-            </w:pPr>
-            <w:r>
-              <w:rPr>
+                <w:sz w:val="24"/>
+              </w:rPr>
+            </w:pPr>
+            <w:r>
+              <w:rPr>
+                <w:noProof/>
                 <w:sz w:val="24"/>
               </w:rPr>
               <w:lastRenderedPageBreak/>
@@ -1830,7 +1781,6 @@
           <w:p>
             <w:pPr>
               <w:rPr>
-                <w:rFonts w:hint="eastAsia"/>
                 <w:sz w:val="24"/>
               </w:rPr>
             </w:pPr>
@@ -2462,7 +2412,7 @@
   <w:docDefaults>
     <w:rPrDefault>
       <w:rPr>
-        <w:rFonts w:ascii="Times New Roman" w:eastAsia="SimSun" w:hAnsi="Times New Roman" w:cs="Times New Roman"/>
+        <w:rFonts w:ascii="Times New Roman" w:eastAsia="宋体" w:hAnsi="Times New Roman" w:cs="Times New Roman"/>
         <w:lang w:val="en-US" w:eastAsia="zh-CN" w:bidi="ar-SA"/>
       </w:rPr>
     </w:rPrDefault>
@@ -2749,7 +2699,7 @@
     <w:lsdException w:name="Unresolved Mention" w:semiHidden="1" w:uiPriority="99" w:unhideWhenUsed="1"/>
     <w:lsdException w:name="Smart Link" w:semiHidden="1" w:uiPriority="99" w:unhideWhenUsed="1"/>
   </w:latentStyles>
-  <w:style w:type="paragraph" w:default="1" w:styleId="Normal">
+  <w:style w:type="paragraph" w:default="1" w:styleId="a">
     <w:name w:val="Normal"/>
     <w:qFormat/>
     <w:pPr>
@@ -2762,13 +2712,13 @@
       <w:szCs w:val="24"/>
     </w:rPr>
   </w:style>
-  <w:style w:type="character" w:default="1" w:styleId="DefaultParagraphFont">
+  <w:style w:type="character" w:default="1" w:styleId="a0">
     <w:name w:val="Default Paragraph Font"/>
     <w:uiPriority w:val="1"/>
     <w:semiHidden/>
     <w:unhideWhenUsed/>
   </w:style>
-  <w:style w:type="table" w:default="1" w:styleId="TableNormal">
+  <w:style w:type="table" w:default="1" w:styleId="a1">
     <w:name w:val="Normal Table"/>
     <w:uiPriority w:val="99"/>
     <w:semiHidden/>
@@ -2783,16 +2733,16 @@
       </w:tblCellMar>
     </w:tblPr>
   </w:style>
-  <w:style w:type="numbering" w:default="1" w:styleId="NoList">
+  <w:style w:type="numbering" w:default="1" w:styleId="a2">
     <w:name w:val="No List"/>
     <w:uiPriority w:val="99"/>
     <w:semiHidden/>
     <w:unhideWhenUsed/>
   </w:style>
-  <w:style w:type="paragraph" w:styleId="Header">
+  <w:style w:type="paragraph" w:styleId="a3">
     <w:name w:val="header"/>
-    <w:basedOn w:val="Normal"/>
-    <w:link w:val="HeaderChar"/>
+    <w:basedOn w:val="a"/>
+    <w:link w:val="a4"/>
     <w:rsid w:val="00F1030B"/>
     <w:pPr>
       <w:pBdr>
@@ -2810,9 +2760,9 @@
       <w:szCs w:val="18"/>
     </w:rPr>
   </w:style>
-  <w:style w:type="character" w:customStyle="1" w:styleId="HeaderChar">
-    <w:name w:val="Header Char"/>
-    <w:link w:val="Header"/>
+  <w:style w:type="character" w:customStyle="1" w:styleId="a4">
+    <w:name w:val="页眉 字符"/>
+    <w:link w:val="a3"/>
     <w:rsid w:val="00F1030B"/>
     <w:rPr>
       <w:kern w:val="2"/>
@@ -2820,10 +2770,10 @@
       <w:szCs w:val="18"/>
     </w:rPr>
   </w:style>
-  <w:style w:type="paragraph" w:styleId="Footer">
+  <w:style w:type="paragraph" w:styleId="a5">
     <w:name w:val="footer"/>
-    <w:basedOn w:val="Normal"/>
-    <w:link w:val="FooterChar"/>
+    <w:basedOn w:val="a"/>
+    <w:link w:val="a6"/>
     <w:rsid w:val="00F1030B"/>
     <w:pPr>
       <w:tabs>
@@ -2838,9 +2788,9 @@
       <w:szCs w:val="18"/>
     </w:rPr>
   </w:style>
-  <w:style w:type="character" w:customStyle="1" w:styleId="FooterChar">
-    <w:name w:val="Footer Char"/>
-    <w:link w:val="Footer"/>
+  <w:style w:type="character" w:customStyle="1" w:styleId="a6">
+    <w:name w:val="页脚 字符"/>
+    <w:link w:val="a5"/>
     <w:rsid w:val="00F1030B"/>
     <w:rPr>
       <w:kern w:val="2"/>

</xml_diff>

<commit_message>
Finish transmit part of lab 2 report
</commit_message>
<xml_diff>
--- a/实验二——实验报告.docx
+++ b/实验二——实验报告.docx
@@ -16,9 +16,9 @@
         <w:tblLook w:val="0000" w:firstRow="0" w:lastRow="0" w:firstColumn="0" w:lastColumn="0" w:noHBand="0" w:noVBand="0"/>
       </w:tblPr>
       <w:tblGrid>
-        <w:gridCol w:w="9739"/>
-        <w:gridCol w:w="1235"/>
-        <w:gridCol w:w="9960"/>
+        <w:gridCol w:w="9711"/>
+        <w:gridCol w:w="1227"/>
+        <w:gridCol w:w="9996"/>
       </w:tblGrid>
       <w:tr>
         <w:trPr>
@@ -43,21 +43,21 @@
             </w:pPr>
             <w:r>
               <w:rPr>
-                <w:rFonts w:eastAsia="黑体" w:hint="eastAsia"/>
+                <w:rFonts w:eastAsia="SimHei" w:hint="eastAsia"/>
                 <w:sz w:val="48"/>
               </w:rPr>
               <w:t>《</w:t>
             </w:r>
             <w:r>
               <w:rPr>
-                <w:rFonts w:eastAsia="黑体" w:hint="eastAsia"/>
+                <w:rFonts w:eastAsia="SimHei" w:hint="eastAsia"/>
                 <w:sz w:val="48"/>
               </w:rPr>
               <w:t>数字逻辑与数字系统</w:t>
             </w:r>
             <w:r>
               <w:rPr>
-                <w:rFonts w:eastAsia="黑体" w:hint="eastAsia"/>
+                <w:rFonts w:eastAsia="SimHei" w:hint="eastAsia"/>
                 <w:sz w:val="48"/>
               </w:rPr>
               <w:t>》实验报告</w:t>
@@ -94,7 +94,7 @@
             </w:pPr>
             <w:r>
               <w:rPr>
-                <w:rFonts w:eastAsia="黑体" w:hint="eastAsia"/>
+                <w:rFonts w:eastAsia="SimHei" w:hint="eastAsia"/>
                 <w:sz w:val="48"/>
               </w:rPr>
               <w:t>天津大学本科生实验报告专用纸</w:t>
@@ -642,21 +642,12 @@
               </w:rPr>
               <w:t xml:space="preserve"> Moore </w:t>
             </w:r>
-            <w:proofErr w:type="gramStart"/>
-            <w:r>
-              <w:rPr>
-                <w:rFonts w:hint="eastAsia"/>
-                <w:sz w:val="24"/>
-              </w:rPr>
-              <w:t>型状</w:t>
-            </w:r>
-            <w:proofErr w:type="gramEnd"/>
-            <w:r>
-              <w:rPr>
-                <w:rFonts w:hint="eastAsia"/>
-                <w:sz w:val="24"/>
-              </w:rPr>
-              <w:t>态机，图中只使用了</w:t>
+            <w:r>
+              <w:rPr>
+                <w:rFonts w:hint="eastAsia"/>
+                <w:sz w:val="24"/>
+              </w:rPr>
+              <w:t>型状态机，图中只使用了</w:t>
             </w:r>
             <w:r>
               <w:rPr>
@@ -664,6 +655,62 @@
                 <w:sz w:val="24"/>
               </w:rPr>
               <w:t xml:space="preserve"> 1 bit </w:t>
+            </w:r>
+            <w:r>
+              <w:rPr>
+                <w:rFonts w:hint="eastAsia"/>
+                <w:sz w:val="24"/>
+              </w:rPr>
+              <w:t>的停止位，但为了</w:t>
+            </w:r>
+            <w:r>
+              <w:rPr>
+                <w:rFonts w:hint="eastAsia"/>
+                <w:sz w:val="24"/>
+              </w:rPr>
+              <w:t>更好的容错</w:t>
+            </w:r>
+            <w:r>
+              <w:rPr>
+                <w:rFonts w:hint="eastAsia"/>
+                <w:sz w:val="24"/>
+              </w:rPr>
+              <w:t>性，为了使</w:t>
+            </w:r>
+            <w:r>
+              <w:rPr>
+                <w:rFonts w:hint="eastAsia"/>
+                <w:sz w:val="24"/>
+              </w:rPr>
+              <w:t>接收端有更多时间检测帧结束并准备接收下一帧</w:t>
+            </w:r>
+            <w:r>
+              <w:rPr>
+                <w:rFonts w:hint="eastAsia"/>
+                <w:sz w:val="24"/>
+              </w:rPr>
+              <w:t>以及</w:t>
+            </w:r>
+            <w:r>
+              <w:rPr>
+                <w:rFonts w:hint="eastAsia"/>
+                <w:sz w:val="24"/>
+              </w:rPr>
+              <w:t>兼容</w:t>
+            </w:r>
+            <w:r>
+              <w:rPr>
+                <w:rFonts w:hint="eastAsia"/>
+                <w:sz w:val="24"/>
+              </w:rPr>
+              <w:t>性，在代码中采用了</w:t>
+            </w:r>
+            <w:r>
+              <w:rPr>
+                <w:rFonts w:hint="eastAsia"/>
+                <w:sz w:val="24"/>
+              </w:rPr>
+              <w:t xml:space="preserve"> 2-bit </w:t>
             </w:r>
             <w:r>
               <w:rPr>
@@ -1047,13 +1094,476 @@
                 <w:sz w:val="24"/>
               </w:rPr>
             </w:pPr>
-          </w:p>
-          <w:p>
-            <w:pPr>
-              <w:rPr>
-                <w:sz w:val="24"/>
-              </w:rPr>
-            </w:pPr>
+            <w:r>
+              <w:rPr>
+                <w:noProof/>
+                <w:sz w:val="24"/>
+              </w:rPr>
+              <w:lastRenderedPageBreak/>
+              <w:drawing>
+                <wp:inline distT="0" distB="0" distL="0" distR="0" wp14:anchorId="595F65E4" wp14:editId="7A71F565">
+                  <wp:extent cx="6209362" cy="1382232"/>
+                  <wp:effectExtent l="0" t="0" r="1270" b="2540"/>
+                  <wp:docPr id="811230609" name="Picture 2"/>
+                  <wp:cNvGraphicFramePr>
+                    <a:graphicFrameLocks xmlns:a="http://schemas.openxmlformats.org/drawingml/2006/main" noChangeAspect="1"/>
+                  </wp:cNvGraphicFramePr>
+                  <a:graphic xmlns:a="http://schemas.openxmlformats.org/drawingml/2006/main">
+                    <a:graphicData uri="http://schemas.openxmlformats.org/drawingml/2006/picture">
+                      <pic:pic xmlns:pic="http://schemas.openxmlformats.org/drawingml/2006/picture">
+                        <pic:nvPicPr>
+                          <pic:cNvPr id="811230609" name="Picture 811230609"/>
+                          <pic:cNvPicPr/>
+                        </pic:nvPicPr>
+                        <pic:blipFill>
+                          <a:blip r:embed="rId8" cstate="print">
+                            <a:extLst>
+                              <a:ext uri="{28A0092B-C50C-407E-A947-70E740481C1C}">
+                                <a14:useLocalDpi xmlns:a14="http://schemas.microsoft.com/office/drawing/2010/main" val="0"/>
+                              </a:ext>
+                            </a:extLst>
+                          </a:blip>
+                          <a:stretch>
+                            <a:fillRect/>
+                          </a:stretch>
+                        </pic:blipFill>
+                        <pic:spPr>
+                          <a:xfrm>
+                            <a:off x="0" y="0"/>
+                            <a:ext cx="6602516" cy="1469750"/>
+                          </a:xfrm>
+                          <a:prstGeom prst="rect">
+                            <a:avLst/>
+                          </a:prstGeom>
+                        </pic:spPr>
+                      </pic:pic>
+                    </a:graphicData>
+                  </a:graphic>
+                </wp:inline>
+              </w:drawing>
+            </w:r>
+          </w:p>
+          <w:p>
+            <w:pPr>
+              <w:rPr>
+                <w:sz w:val="24"/>
+              </w:rPr>
+            </w:pPr>
+          </w:p>
+          <w:p>
+            <w:pPr>
+              <w:rPr>
+                <w:sz w:val="24"/>
+              </w:rPr>
+            </w:pPr>
+            <w:r>
+              <w:rPr>
+                <w:rFonts w:hint="eastAsia"/>
+                <w:sz w:val="24"/>
+              </w:rPr>
+              <w:t>上图为发送模块，选择发送</w:t>
+            </w:r>
+            <w:r>
+              <w:rPr>
+                <w:sz w:val="24"/>
+              </w:rPr>
+              <w:t xml:space="preserve"> 0x01</w:t>
+            </w:r>
+            <w:r>
+              <w:rPr>
+                <w:rFonts w:hint="eastAsia"/>
+                <w:sz w:val="24"/>
+              </w:rPr>
+              <w:t xml:space="preserve"> </w:t>
+            </w:r>
+            <w:r>
+              <w:rPr>
+                <w:rFonts w:hint="eastAsia"/>
+                <w:sz w:val="24"/>
+              </w:rPr>
+              <w:t>数据的那一段进行分析。每两个黄线之间表示一个状态，分别为：</w:t>
+            </w:r>
+          </w:p>
+          <w:p>
+            <w:pPr>
+              <w:rPr>
+                <w:sz w:val="24"/>
+              </w:rPr>
+            </w:pPr>
+          </w:p>
+          <w:p>
+            <w:pPr>
+              <w:pStyle w:val="ListParagraph"/>
+              <w:numPr>
+                <w:ilvl w:val="0"/>
+                <w:numId w:val="2"/>
+              </w:numPr>
+              <w:rPr>
+                <w:sz w:val="24"/>
+              </w:rPr>
+            </w:pPr>
+            <w:r>
+              <w:rPr>
+                <w:rFonts w:hint="eastAsia"/>
+                <w:sz w:val="24"/>
+              </w:rPr>
+              <w:t>起始阶段：分别为</w:t>
+            </w:r>
+            <w:r>
+              <w:rPr>
+                <w:rFonts w:hint="eastAsia"/>
+                <w:sz w:val="24"/>
+              </w:rPr>
+              <w:t xml:space="preserve"> IDLE/READY </w:t>
+            </w:r>
+            <w:r>
+              <w:rPr>
+                <w:rFonts w:hint="eastAsia"/>
+                <w:sz w:val="24"/>
+              </w:rPr>
+              <w:t>和</w:t>
+            </w:r>
+            <w:r>
+              <w:rPr>
+                <w:rFonts w:hint="eastAsia"/>
+                <w:sz w:val="24"/>
+              </w:rPr>
+              <w:t xml:space="preserve"> START</w:t>
+            </w:r>
+            <w:r>
+              <w:rPr>
+                <w:rFonts w:hint="eastAsia"/>
+                <w:sz w:val="24"/>
+              </w:rPr>
+              <w:t>，此时</w:t>
+            </w:r>
+            <w:r>
+              <w:rPr>
+                <w:sz w:val="24"/>
+              </w:rPr>
+              <w:t xml:space="preserve"> receiving</w:t>
+            </w:r>
+            <w:r>
+              <w:rPr>
+                <w:rFonts w:hint="eastAsia"/>
+                <w:sz w:val="24"/>
+              </w:rPr>
+              <w:t xml:space="preserve"> </w:t>
+            </w:r>
+            <w:r>
+              <w:rPr>
+                <w:rFonts w:hint="eastAsia"/>
+                <w:sz w:val="24"/>
+              </w:rPr>
+              <w:t>均为</w:t>
+            </w:r>
+            <w:r>
+              <w:rPr>
+                <w:rFonts w:hint="eastAsia"/>
+                <w:sz w:val="24"/>
+              </w:rPr>
+              <w:t xml:space="preserve"> 1</w:t>
+            </w:r>
+            <w:r>
+              <w:rPr>
+                <w:rFonts w:hint="eastAsia"/>
+                <w:sz w:val="24"/>
+              </w:rPr>
+              <w:t>。</w:t>
+            </w:r>
+            <w:proofErr w:type="spellStart"/>
+            <w:r>
+              <w:rPr>
+                <w:rFonts w:hint="eastAsia"/>
+                <w:sz w:val="24"/>
+              </w:rPr>
+              <w:t>t</w:t>
+            </w:r>
+            <w:r>
+              <w:rPr>
+                <w:sz w:val="24"/>
+              </w:rPr>
+              <w:t>x</w:t>
+            </w:r>
+            <w:proofErr w:type="spellEnd"/>
+            <w:r>
+              <w:rPr>
+                <w:sz w:val="24"/>
+              </w:rPr>
+              <w:t xml:space="preserve"> </w:t>
+            </w:r>
+            <w:r>
+              <w:rPr>
+                <w:rFonts w:hint="eastAsia"/>
+                <w:sz w:val="24"/>
+              </w:rPr>
+              <w:t>分别为</w:t>
+            </w:r>
+            <w:r>
+              <w:rPr>
+                <w:rFonts w:hint="eastAsia"/>
+                <w:sz w:val="24"/>
+              </w:rPr>
+              <w:t xml:space="preserve"> 1 </w:t>
+            </w:r>
+            <w:r>
+              <w:rPr>
+                <w:rFonts w:hint="eastAsia"/>
+                <w:sz w:val="24"/>
+              </w:rPr>
+              <w:t>和</w:t>
+            </w:r>
+            <w:r>
+              <w:rPr>
+                <w:rFonts w:hint="eastAsia"/>
+                <w:sz w:val="24"/>
+              </w:rPr>
+              <w:t xml:space="preserve"> 0</w:t>
+            </w:r>
+            <w:r>
+              <w:rPr>
+                <w:rFonts w:hint="eastAsia"/>
+                <w:sz w:val="24"/>
+              </w:rPr>
+              <w:t>。</w:t>
+            </w:r>
+          </w:p>
+          <w:p>
+            <w:pPr>
+              <w:pStyle w:val="ListParagraph"/>
+              <w:numPr>
+                <w:ilvl w:val="0"/>
+                <w:numId w:val="2"/>
+              </w:numPr>
+              <w:rPr>
+                <w:sz w:val="24"/>
+              </w:rPr>
+            </w:pPr>
+            <w:r>
+              <w:rPr>
+                <w:rFonts w:hint="eastAsia"/>
+                <w:sz w:val="24"/>
+              </w:rPr>
+              <w:t>数据阶段：分别为</w:t>
+            </w:r>
+            <w:r>
+              <w:rPr>
+                <w:sz w:val="24"/>
+              </w:rPr>
+              <w:t xml:space="preserve"> D0</w:t>
+            </w:r>
+            <w:r>
+              <w:rPr>
+                <w:rFonts w:hint="eastAsia"/>
+                <w:sz w:val="24"/>
+              </w:rPr>
+              <w:t xml:space="preserve"> </w:t>
+            </w:r>
+            <w:r>
+              <w:rPr>
+                <w:rFonts w:hint="eastAsia"/>
+                <w:sz w:val="24"/>
+              </w:rPr>
+              <w:t>到</w:t>
+            </w:r>
+            <w:r>
+              <w:rPr>
+                <w:sz w:val="24"/>
+              </w:rPr>
+              <w:t xml:space="preserve"> D7</w:t>
+            </w:r>
+            <w:r>
+              <w:rPr>
+                <w:rFonts w:hint="eastAsia"/>
+                <w:sz w:val="24"/>
+              </w:rPr>
+              <w:t>，</w:t>
+            </w:r>
+            <w:r>
+              <w:rPr>
+                <w:rFonts w:hint="eastAsia"/>
+                <w:sz w:val="24"/>
+              </w:rPr>
+              <w:t>此时</w:t>
+            </w:r>
+            <w:r>
+              <w:rPr>
+                <w:sz w:val="24"/>
+              </w:rPr>
+              <w:t xml:space="preserve"> </w:t>
+            </w:r>
+            <w:proofErr w:type="spellStart"/>
+            <w:r>
+              <w:rPr>
+                <w:sz w:val="24"/>
+              </w:rPr>
+              <w:t>bit_count</w:t>
+            </w:r>
+            <w:proofErr w:type="spellEnd"/>
+            <w:r>
+              <w:rPr>
+                <w:rFonts w:hint="eastAsia"/>
+                <w:sz w:val="24"/>
+              </w:rPr>
+              <w:t xml:space="preserve"> </w:t>
+            </w:r>
+            <w:r>
+              <w:rPr>
+                <w:rFonts w:hint="eastAsia"/>
+                <w:sz w:val="24"/>
+              </w:rPr>
+              <w:t>表示发送数据的位数。可以看到只有第</w:t>
+            </w:r>
+            <w:r>
+              <w:rPr>
+                <w:rFonts w:hint="eastAsia"/>
+                <w:sz w:val="24"/>
+              </w:rPr>
+              <w:t xml:space="preserve"> 0 </w:t>
+            </w:r>
+            <w:r>
+              <w:rPr>
+                <w:rFonts w:hint="eastAsia"/>
+                <w:sz w:val="24"/>
+              </w:rPr>
+              <w:t>位的数据</w:t>
+            </w:r>
+            <w:r>
+              <w:rPr>
+                <w:rFonts w:hint="eastAsia"/>
+                <w:sz w:val="24"/>
+              </w:rPr>
+              <w:t xml:space="preserve"> </w:t>
+            </w:r>
+            <w:proofErr w:type="spellStart"/>
+            <w:r>
+              <w:rPr>
+                <w:rFonts w:hint="eastAsia"/>
+                <w:sz w:val="24"/>
+              </w:rPr>
+              <w:t>tx</w:t>
+            </w:r>
+            <w:proofErr w:type="spellEnd"/>
+            <w:r>
+              <w:rPr>
+                <w:rFonts w:hint="eastAsia"/>
+                <w:sz w:val="24"/>
+              </w:rPr>
+              <w:t xml:space="preserve"> </w:t>
+            </w:r>
+            <w:r>
+              <w:rPr>
+                <w:rFonts w:hint="eastAsia"/>
+                <w:sz w:val="24"/>
+              </w:rPr>
+              <w:t>为</w:t>
+            </w:r>
+            <w:r>
+              <w:rPr>
+                <w:rFonts w:hint="eastAsia"/>
+                <w:sz w:val="24"/>
+              </w:rPr>
+              <w:t xml:space="preserve"> 1</w:t>
+            </w:r>
+            <w:r>
+              <w:rPr>
+                <w:rFonts w:hint="eastAsia"/>
+                <w:sz w:val="24"/>
+              </w:rPr>
+              <w:t>，其余均为</w:t>
+            </w:r>
+            <w:r>
+              <w:rPr>
+                <w:rFonts w:hint="eastAsia"/>
+                <w:sz w:val="24"/>
+              </w:rPr>
+              <w:t xml:space="preserve"> 0</w:t>
+            </w:r>
+            <w:r>
+              <w:rPr>
+                <w:rFonts w:hint="eastAsia"/>
+                <w:sz w:val="24"/>
+              </w:rPr>
+              <w:t>。</w:t>
+            </w:r>
+          </w:p>
+          <w:p>
+            <w:pPr>
+              <w:pStyle w:val="ListParagraph"/>
+              <w:numPr>
+                <w:ilvl w:val="0"/>
+                <w:numId w:val="2"/>
+              </w:numPr>
+              <w:rPr>
+                <w:rFonts w:hint="eastAsia"/>
+                <w:sz w:val="24"/>
+              </w:rPr>
+            </w:pPr>
+            <w:r>
+              <w:rPr>
+                <w:rFonts w:hint="eastAsia"/>
+                <w:sz w:val="24"/>
+              </w:rPr>
+              <w:t>停止阶段：</w:t>
+            </w:r>
+            <w:r>
+              <w:rPr>
+                <w:rFonts w:hint="eastAsia"/>
+                <w:sz w:val="24"/>
+              </w:rPr>
+              <w:t xml:space="preserve">STOP </w:t>
+            </w:r>
+            <w:r>
+              <w:rPr>
+                <w:rFonts w:hint="eastAsia"/>
+                <w:sz w:val="24"/>
+              </w:rPr>
+              <w:t>状态。此时</w:t>
+            </w:r>
+            <w:r>
+              <w:rPr>
+                <w:rFonts w:hint="eastAsia"/>
+                <w:sz w:val="24"/>
+              </w:rPr>
+              <w:t xml:space="preserve"> </w:t>
+            </w:r>
+            <w:proofErr w:type="spellStart"/>
+            <w:r>
+              <w:rPr>
+                <w:rFonts w:hint="eastAsia"/>
+                <w:sz w:val="24"/>
+              </w:rPr>
+              <w:t>tx</w:t>
+            </w:r>
+            <w:proofErr w:type="spellEnd"/>
+            <w:r>
+              <w:rPr>
+                <w:rFonts w:hint="eastAsia"/>
+                <w:sz w:val="24"/>
+              </w:rPr>
+              <w:t xml:space="preserve"> </w:t>
+            </w:r>
+            <w:r>
+              <w:rPr>
+                <w:rFonts w:hint="eastAsia"/>
+                <w:sz w:val="24"/>
+              </w:rPr>
+              <w:t>为</w:t>
+            </w:r>
+            <w:r>
+              <w:rPr>
+                <w:rFonts w:hint="eastAsia"/>
+                <w:sz w:val="24"/>
+              </w:rPr>
+              <w:t xml:space="preserve"> 1</w:t>
+            </w:r>
+            <w:r>
+              <w:rPr>
+                <w:rFonts w:hint="eastAsia"/>
+                <w:sz w:val="24"/>
+              </w:rPr>
+              <w:t>。</w:t>
+            </w:r>
           </w:p>
           <w:p>
             <w:pPr>
@@ -1757,7 +2267,7 @@
                           <pic:cNvPicPr/>
                         </pic:nvPicPr>
                         <pic:blipFill>
-                          <a:blip r:embed="rId8"/>
+                          <a:blip r:embed="rId9"/>
                           <a:stretch>
                             <a:fillRect/>
                           </a:stretch>
@@ -2401,8 +2911,100 @@
       </w:pPr>
     </w:lvl>
   </w:abstractNum>
+  <w:abstractNum w:abstractNumId="1" w15:restartNumberingAfterBreak="0">
+    <w:nsid w:val="67C302A1"/>
+    <w:multiLevelType w:val="hybridMultilevel"/>
+    <w:tmpl w:val="BED2FD80"/>
+    <w:lvl w:ilvl="0" w:tplc="0409000F">
+      <w:start w:val="1"/>
+      <w:numFmt w:val="decimal"/>
+      <w:lvlText w:val="%1."/>
+      <w:lvlJc w:val="left"/>
+      <w:pPr>
+        <w:ind w:left="720" w:hanging="360"/>
+      </w:pPr>
+      <w:rPr>
+        <w:rFonts w:hint="default"/>
+      </w:rPr>
+    </w:lvl>
+    <w:lvl w:ilvl="1" w:tplc="04090019" w:tentative="1">
+      <w:start w:val="1"/>
+      <w:numFmt w:val="lowerLetter"/>
+      <w:lvlText w:val="%2."/>
+      <w:lvlJc w:val="left"/>
+      <w:pPr>
+        <w:ind w:left="1440" w:hanging="360"/>
+      </w:pPr>
+    </w:lvl>
+    <w:lvl w:ilvl="2" w:tplc="0409001B" w:tentative="1">
+      <w:start w:val="1"/>
+      <w:numFmt w:val="lowerRoman"/>
+      <w:lvlText w:val="%3."/>
+      <w:lvlJc w:val="right"/>
+      <w:pPr>
+        <w:ind w:left="2160" w:hanging="180"/>
+      </w:pPr>
+    </w:lvl>
+    <w:lvl w:ilvl="3" w:tplc="0409000F" w:tentative="1">
+      <w:start w:val="1"/>
+      <w:numFmt w:val="decimal"/>
+      <w:lvlText w:val="%4."/>
+      <w:lvlJc w:val="left"/>
+      <w:pPr>
+        <w:ind w:left="2880" w:hanging="360"/>
+      </w:pPr>
+    </w:lvl>
+    <w:lvl w:ilvl="4" w:tplc="04090019" w:tentative="1">
+      <w:start w:val="1"/>
+      <w:numFmt w:val="lowerLetter"/>
+      <w:lvlText w:val="%5."/>
+      <w:lvlJc w:val="left"/>
+      <w:pPr>
+        <w:ind w:left="3600" w:hanging="360"/>
+      </w:pPr>
+    </w:lvl>
+    <w:lvl w:ilvl="5" w:tplc="0409001B" w:tentative="1">
+      <w:start w:val="1"/>
+      <w:numFmt w:val="lowerRoman"/>
+      <w:lvlText w:val="%6."/>
+      <w:lvlJc w:val="right"/>
+      <w:pPr>
+        <w:ind w:left="4320" w:hanging="180"/>
+      </w:pPr>
+    </w:lvl>
+    <w:lvl w:ilvl="6" w:tplc="0409000F" w:tentative="1">
+      <w:start w:val="1"/>
+      <w:numFmt w:val="decimal"/>
+      <w:lvlText w:val="%7."/>
+      <w:lvlJc w:val="left"/>
+      <w:pPr>
+        <w:ind w:left="5040" w:hanging="360"/>
+      </w:pPr>
+    </w:lvl>
+    <w:lvl w:ilvl="7" w:tplc="04090019" w:tentative="1">
+      <w:start w:val="1"/>
+      <w:numFmt w:val="lowerLetter"/>
+      <w:lvlText w:val="%8."/>
+      <w:lvlJc w:val="left"/>
+      <w:pPr>
+        <w:ind w:left="5760" w:hanging="360"/>
+      </w:pPr>
+    </w:lvl>
+    <w:lvl w:ilvl="8" w:tplc="0409001B" w:tentative="1">
+      <w:start w:val="1"/>
+      <w:numFmt w:val="lowerRoman"/>
+      <w:lvlText w:val="%9."/>
+      <w:lvlJc w:val="right"/>
+      <w:pPr>
+        <w:ind w:left="6480" w:hanging="180"/>
+      </w:pPr>
+    </w:lvl>
+  </w:abstractNum>
   <w:num w:numId="1" w16cid:durableId="875579746">
     <w:abstractNumId w:val="0"/>
+  </w:num>
+  <w:num w:numId="2" w16cid:durableId="1736707761">
+    <w:abstractNumId w:val="1"/>
   </w:num>
 </w:numbering>
 </file>
@@ -2412,7 +3014,7 @@
   <w:docDefaults>
     <w:rPrDefault>
       <w:rPr>
-        <w:rFonts w:ascii="Times New Roman" w:eastAsia="宋体" w:hAnsi="Times New Roman" w:cs="Times New Roman"/>
+        <w:rFonts w:ascii="Times New Roman" w:eastAsia="SimSun" w:hAnsi="Times New Roman" w:cs="Times New Roman"/>
         <w:lang w:val="en-US" w:eastAsia="zh-CN" w:bidi="ar-SA"/>
       </w:rPr>
     </w:rPrDefault>
@@ -2699,7 +3301,7 @@
     <w:lsdException w:name="Unresolved Mention" w:semiHidden="1" w:uiPriority="99" w:unhideWhenUsed="1"/>
     <w:lsdException w:name="Smart Link" w:semiHidden="1" w:uiPriority="99" w:unhideWhenUsed="1"/>
   </w:latentStyles>
-  <w:style w:type="paragraph" w:default="1" w:styleId="a">
+  <w:style w:type="paragraph" w:default="1" w:styleId="Normal">
     <w:name w:val="Normal"/>
     <w:qFormat/>
     <w:pPr>
@@ -2712,13 +3314,13 @@
       <w:szCs w:val="24"/>
     </w:rPr>
   </w:style>
-  <w:style w:type="character" w:default="1" w:styleId="a0">
+  <w:style w:type="character" w:default="1" w:styleId="DefaultParagraphFont">
     <w:name w:val="Default Paragraph Font"/>
     <w:uiPriority w:val="1"/>
     <w:semiHidden/>
     <w:unhideWhenUsed/>
   </w:style>
-  <w:style w:type="table" w:default="1" w:styleId="a1">
+  <w:style w:type="table" w:default="1" w:styleId="TableNormal">
     <w:name w:val="Normal Table"/>
     <w:uiPriority w:val="99"/>
     <w:semiHidden/>
@@ -2733,16 +3335,16 @@
       </w:tblCellMar>
     </w:tblPr>
   </w:style>
-  <w:style w:type="numbering" w:default="1" w:styleId="a2">
+  <w:style w:type="numbering" w:default="1" w:styleId="NoList">
     <w:name w:val="No List"/>
     <w:uiPriority w:val="99"/>
     <w:semiHidden/>
     <w:unhideWhenUsed/>
   </w:style>
-  <w:style w:type="paragraph" w:styleId="a3">
+  <w:style w:type="paragraph" w:styleId="Header">
     <w:name w:val="header"/>
-    <w:basedOn w:val="a"/>
-    <w:link w:val="a4"/>
+    <w:basedOn w:val="Normal"/>
+    <w:link w:val="HeaderChar"/>
     <w:rsid w:val="00F1030B"/>
     <w:pPr>
       <w:pBdr>
@@ -2760,9 +3362,9 @@
       <w:szCs w:val="18"/>
     </w:rPr>
   </w:style>
-  <w:style w:type="character" w:customStyle="1" w:styleId="a4">
-    <w:name w:val="页眉 字符"/>
-    <w:link w:val="a3"/>
+  <w:style w:type="character" w:customStyle="1" w:styleId="HeaderChar">
+    <w:name w:val="Header Char"/>
+    <w:link w:val="Header"/>
     <w:rsid w:val="00F1030B"/>
     <w:rPr>
       <w:kern w:val="2"/>
@@ -2770,10 +3372,10 @@
       <w:szCs w:val="18"/>
     </w:rPr>
   </w:style>
-  <w:style w:type="paragraph" w:styleId="a5">
+  <w:style w:type="paragraph" w:styleId="Footer">
     <w:name w:val="footer"/>
-    <w:basedOn w:val="a"/>
-    <w:link w:val="a6"/>
+    <w:basedOn w:val="Normal"/>
+    <w:link w:val="FooterChar"/>
     <w:rsid w:val="00F1030B"/>
     <w:pPr>
       <w:tabs>
@@ -2788,15 +3390,26 @@
       <w:szCs w:val="18"/>
     </w:rPr>
   </w:style>
-  <w:style w:type="character" w:customStyle="1" w:styleId="a6">
-    <w:name w:val="页脚 字符"/>
-    <w:link w:val="a5"/>
+  <w:style w:type="character" w:customStyle="1" w:styleId="FooterChar">
+    <w:name w:val="Footer Char"/>
+    <w:link w:val="Footer"/>
     <w:rsid w:val="00F1030B"/>
     <w:rPr>
       <w:kern w:val="2"/>
       <w:sz w:val="18"/>
       <w:szCs w:val="18"/>
     </w:rPr>
+  </w:style>
+  <w:style w:type="paragraph" w:styleId="ListParagraph">
+    <w:name w:val="List Paragraph"/>
+    <w:basedOn w:val="Normal"/>
+    <w:uiPriority w:val="34"/>
+    <w:qFormat/>
+    <w:rsid w:val="00B867C5"/>
+    <w:pPr>
+      <w:ind w:left="720"/>
+      <w:contextualSpacing/>
+    </w:pPr>
   </w:style>
 </w:styles>
 </file>

</xml_diff>